<commit_message>
added a title to ROL Notes
</commit_message>
<xml_diff>
--- a/ROL Git Notes.docx
+++ b/ROL Git Notes.docx
@@ -2,6 +2,29 @@
 <file path=word/document.xml><?xml version="1.0" encoding="utf-8"?>
 <w:document xmlns:wpc="http://schemas.microsoft.com/office/word/2010/wordprocessingCanvas" xmlns:cx="http://schemas.microsoft.com/office/drawing/2014/chartex" xmlns:cx1="http://schemas.microsoft.com/office/drawing/2015/9/8/chartex" xmlns:cx2="http://schemas.microsoft.com/office/drawing/2015/10/21/chartex" xmlns:cx3="http://schemas.microsoft.com/office/drawing/2016/5/9/chartex" xmlns:cx4="http://schemas.microsoft.com/office/drawing/2016/5/10/chartex" xmlns:cx5="http://schemas.microsoft.com/office/drawing/2016/5/11/chartex" xmlns:cx6="http://schemas.microsoft.com/office/drawing/2016/5/12/chartex" xmlns:cx7="http://schemas.microsoft.com/office/drawing/2016/5/13/chartex" xmlns:cx8="http://schemas.microsoft.com/office/drawing/2016/5/14/chartex" xmlns:mc="http://schemas.openxmlformats.org/markup-compatibility/2006" xmlns:aink="http://schemas.microsoft.com/office/drawing/2016/ink" xmlns:am3d="http://schemas.microsoft.com/office/drawing/2017/model3d" xmlns:o="urn:schemas-microsoft-com:office:office" xmlns:r="http://schemas.openxmlformats.org/officeDocument/2006/relationships" xmlns:m="http://schemas.openxmlformats.org/officeDocument/2006/math" xmlns:v="urn:schemas-microsoft-com:vml" xmlns:wp14="http://schemas.microsoft.com/office/word/2010/wordprocessingDrawing" xmlns:wp="http://schemas.openxmlformats.org/drawingml/2006/wordprocessingDrawing" xmlns:w10="urn:schemas-microsoft-com:office:word" xmlns:w="http://schemas.openxmlformats.org/wordprocessingml/2006/main" xmlns:w14="http://schemas.microsoft.com/office/word/2010/wordml" xmlns:w15="http://schemas.microsoft.com/office/word/2012/wordml" xmlns:w16cex="http://schemas.microsoft.com/office/word/2018/wordml/cex" xmlns:w16cid="http://schemas.microsoft.com/office/word/2016/wordml/cid" xmlns:w16="http://schemas.microsoft.com/office/word/2018/wordml" xmlns:w16se="http://schemas.microsoft.com/office/word/2015/wordml/symex" xmlns:wpg="http://schemas.microsoft.com/office/word/2010/wordprocessingGroup" xmlns:wpi="http://schemas.microsoft.com/office/word/2010/wordprocessingInk" xmlns:wne="http://schemas.microsoft.com/office/word/2006/wordml" xmlns:wps="http://schemas.microsoft.com/office/word/2010/wordprocessingShape" mc:Ignorable="w14 w15 w16se w16cid w16 w16cex wp14">
   <w:body>
+    <w:p>
+      <w:pPr>
+        <w:ind w:left="720" w:hanging="360"/>
+        <w:jc w:val="center"/>
+        <w:rPr>
+          <w:b/>
+          <w:sz w:val="32"/>
+          <w:szCs w:val="32"/>
+          <w:u w:val="single"/>
+          <w:lang w:val="en-GB"/>
+        </w:rPr>
+      </w:pPr>
+      <w:r>
+        <w:rPr>
+          <w:b/>
+          <w:sz w:val="32"/>
+          <w:szCs w:val="32"/>
+          <w:u w:val="single"/>
+          <w:lang w:val="en-GB"/>
+        </w:rPr>
+        <w:t>My very own Git Notes</w:t>
+      </w:r>
+    </w:p>
     <w:p>
       <w:pPr>
         <w:pStyle w:val="Listenabsatz"/>
@@ -51,8 +74,18 @@
           <w:szCs w:val="24"/>
           <w:lang w:val="en-GB"/>
         </w:rPr>
-        <w:t>Open cmd</w:t>
-      </w:r>
+        <w:t xml:space="preserve">Open </w:t>
+      </w:r>
+      <w:proofErr w:type="spellStart"/>
+      <w:r>
+        <w:rPr>
+          <w:sz w:val="24"/>
+          <w:szCs w:val="24"/>
+          <w:lang w:val="en-GB"/>
+        </w:rPr>
+        <w:t>cmd</w:t>
+      </w:r>
+      <w:proofErr w:type="spellEnd"/>
     </w:p>
     <w:p>
       <w:pPr>
@@ -340,7 +373,27 @@
           <w:szCs w:val="24"/>
           <w:lang w:val="en-GB"/>
         </w:rPr>
-        <w:t xml:space="preserve">–-global user.email = </w:t>
+        <w:t xml:space="preserve">–-global </w:t>
+      </w:r>
+      <w:proofErr w:type="spellStart"/>
+      <w:r>
+        <w:rPr>
+          <w:rFonts w:ascii="Courier New" w:hAnsi="Courier New" w:cs="Courier New"/>
+          <w:sz w:val="24"/>
+          <w:szCs w:val="24"/>
+          <w:lang w:val="en-GB"/>
+        </w:rPr>
+        <w:t>user.email</w:t>
+      </w:r>
+      <w:proofErr w:type="spellEnd"/>
+      <w:r>
+        <w:rPr>
+          <w:rFonts w:ascii="Courier New" w:hAnsi="Courier New" w:cs="Courier New"/>
+          <w:sz w:val="24"/>
+          <w:szCs w:val="24"/>
+          <w:lang w:val="en-GB"/>
+        </w:rPr>
+        <w:t xml:space="preserve"> = </w:t>
       </w:r>
       <w:hyperlink r:id="rId8" w:history="1">
         <w:r>
@@ -400,8 +453,19 @@
           <w:szCs w:val="24"/>
           <w:lang w:val="en-GB"/>
         </w:rPr>
-        <w:t>git init</w:t>
-      </w:r>
+        <w:t xml:space="preserve">git </w:t>
+      </w:r>
+      <w:proofErr w:type="spellStart"/>
+      <w:r>
+        <w:rPr>
+          <w:rFonts w:ascii="Courier New" w:hAnsi="Courier New" w:cs="Courier New"/>
+          <w:sz w:val="24"/>
+          <w:szCs w:val="24"/>
+          <w:lang w:val="en-GB"/>
+        </w:rPr>
+        <w:t>init</w:t>
+      </w:r>
+      <w:proofErr w:type="spellEnd"/>
     </w:p>
     <w:p>
       <w:pPr>
@@ -496,8 +560,19 @@
           <w:szCs w:val="24"/>
           <w:lang w:val="en-GB"/>
         </w:rPr>
-        <w:t>git add .</w:t>
-      </w:r>
+        <w:t xml:space="preserve">git </w:t>
+      </w:r>
+      <w:proofErr w:type="gramStart"/>
+      <w:r>
+        <w:rPr>
+          <w:rFonts w:ascii="Courier New" w:hAnsi="Courier New" w:cs="Courier New"/>
+          <w:sz w:val="24"/>
+          <w:szCs w:val="24"/>
+          <w:lang w:val="en-GB"/>
+        </w:rPr>
+        <w:t>add .</w:t>
+      </w:r>
+      <w:proofErr w:type="gramEnd"/>
       <w:r>
         <w:rPr>
           <w:sz w:val="24"/>
@@ -513,7 +588,25 @@
           <w:lang w:val="en-GB"/>
         </w:rPr>
         <w:br/>
-        <w:t>to unstage:</w:t>
+        <w:t xml:space="preserve">to </w:t>
+      </w:r>
+      <w:proofErr w:type="spellStart"/>
+      <w:r>
+        <w:rPr>
+          <w:sz w:val="24"/>
+          <w:szCs w:val="24"/>
+          <w:lang w:val="en-GB"/>
+        </w:rPr>
+        <w:t>unstage</w:t>
+      </w:r>
+      <w:proofErr w:type="spellEnd"/>
+      <w:r>
+        <w:rPr>
+          <w:sz w:val="24"/>
+          <w:szCs w:val="24"/>
+          <w:lang w:val="en-GB"/>
+        </w:rPr>
+        <w:t>:</w:t>
       </w:r>
       <w:r>
         <w:rPr>
@@ -793,6 +886,7 @@
           <w:szCs w:val="21"/>
           <w:lang w:val="en-GB"/>
         </w:rPr>
+        <w:lastRenderedPageBreak/>
         <w:t>git commit -m “initial commit”</w:t>
       </w:r>
     </w:p>
@@ -816,7 +910,6 @@
           <w:shd w:val="clear" w:color="auto" w:fill="F6F8FA"/>
           <w:lang w:val="en-GB"/>
         </w:rPr>
-        <w:lastRenderedPageBreak/>
         <w:t xml:space="preserve">## -u sets up the default for pushing </w:t>
       </w:r>
       <w:r>
@@ -829,7 +922,31 @@
           <w:lang w:val="en-GB"/>
         </w:rPr>
         <w:br/>
-        <w:t>## origin is the github location specified by the git remote add command</w:t>
+        <w:t xml:space="preserve">## origin is the </w:t>
+      </w:r>
+      <w:proofErr w:type="spellStart"/>
+      <w:r>
+        <w:rPr>
+          <w:rFonts w:ascii="Consolas" w:hAnsi="Consolas"/>
+          <w:color w:val="24292E"/>
+          <w:sz w:val="21"/>
+          <w:szCs w:val="21"/>
+          <w:shd w:val="clear" w:color="auto" w:fill="F6F8FA"/>
+          <w:lang w:val="en-GB"/>
+        </w:rPr>
+        <w:t>github</w:t>
+      </w:r>
+      <w:proofErr w:type="spellEnd"/>
+      <w:r>
+        <w:rPr>
+          <w:rFonts w:ascii="Consolas" w:hAnsi="Consolas"/>
+          <w:color w:val="24292E"/>
+          <w:sz w:val="21"/>
+          <w:szCs w:val="21"/>
+          <w:shd w:val="clear" w:color="auto" w:fill="F6F8FA"/>
+          <w:lang w:val="en-GB"/>
+        </w:rPr>
+        <w:t xml:space="preserve"> location specified by the git remote add command</w:t>
       </w:r>
       <w:r>
         <w:rPr>
@@ -979,8 +1096,19 @@
           <w:lang w:val="en-GB"/>
         </w:rPr>
         <w:lastRenderedPageBreak/>
-        <w:t>Working with SSH keys in github</w:t>
-      </w:r>
+        <w:t xml:space="preserve">Working with SSH keys in </w:t>
+      </w:r>
+      <w:proofErr w:type="spellStart"/>
+      <w:r>
+        <w:rPr>
+          <w:sz w:val="24"/>
+          <w:szCs w:val="24"/>
+          <w:highlight w:val="yellow"/>
+          <w:lang w:val="en-GB"/>
+        </w:rPr>
+        <w:t>github</w:t>
+      </w:r>
+      <w:proofErr w:type="spellEnd"/>
     </w:p>
     <w:p>
       <w:pPr>
@@ -1041,7 +1169,6 @@
           <w:rFonts w:ascii="Courier New" w:hAnsi="Courier New" w:cs="Courier New"/>
           <w:sz w:val="24"/>
           <w:szCs w:val="24"/>
-          <w:lang w:val="en-GB"/>
         </w:rPr>
       </w:pPr>
       <w:r>
@@ -1049,10 +1176,10 @@
           <w:rFonts w:ascii="Courier New" w:hAnsi="Courier New" w:cs="Courier New"/>
           <w:sz w:val="24"/>
           <w:szCs w:val="24"/>
-          <w:lang w:val="en-GB"/>
         </w:rPr>
         <w:t xml:space="preserve">$ </w:t>
       </w:r>
+      <w:proofErr w:type="spellStart"/>
       <w:r>
         <w:rPr>
           <w:rFonts w:ascii="Consolas" w:eastAsia="Times New Roman" w:hAnsi="Consolas" w:cs="Times New Roman"/>
@@ -1061,9 +1188,48 @@
           <w:szCs w:val="24"/>
           <w:highlight w:val="cyan"/>
           <w:shd w:val="clear" w:color="auto" w:fill="F6F8FA"/>
-          <w:lang w:val="en-GB" w:eastAsia="en-GB"/>
-        </w:rPr>
-        <w:t>ssh-keygen -t rsa -b 4096 -C "your_email@example.com"</w:t>
+          <w:lang w:eastAsia="en-GB"/>
+        </w:rPr>
+        <w:t>ssh-keygen</w:t>
+      </w:r>
+      <w:proofErr w:type="spellEnd"/>
+      <w:r>
+        <w:rPr>
+          <w:rFonts w:ascii="Consolas" w:eastAsia="Times New Roman" w:hAnsi="Consolas" w:cs="Times New Roman"/>
+          <w:color w:val="333333"/>
+          <w:sz w:val="24"/>
+          <w:szCs w:val="24"/>
+          <w:highlight w:val="cyan"/>
+          <w:shd w:val="clear" w:color="auto" w:fill="F6F8FA"/>
+          <w:lang w:eastAsia="en-GB"/>
+        </w:rPr>
+        <w:t xml:space="preserve"> -t </w:t>
+      </w:r>
+      <w:proofErr w:type="spellStart"/>
+      <w:r>
+        <w:rPr>
+          <w:rFonts w:ascii="Consolas" w:eastAsia="Times New Roman" w:hAnsi="Consolas" w:cs="Times New Roman"/>
+          <w:color w:val="333333"/>
+          <w:sz w:val="24"/>
+          <w:szCs w:val="24"/>
+          <w:highlight w:val="cyan"/>
+          <w:shd w:val="clear" w:color="auto" w:fill="F6F8FA"/>
+          <w:lang w:eastAsia="en-GB"/>
+        </w:rPr>
+        <w:t>rsa</w:t>
+      </w:r>
+      <w:proofErr w:type="spellEnd"/>
+      <w:r>
+        <w:rPr>
+          <w:rFonts w:ascii="Consolas" w:eastAsia="Times New Roman" w:hAnsi="Consolas" w:cs="Times New Roman"/>
+          <w:color w:val="333333"/>
+          <w:sz w:val="24"/>
+          <w:szCs w:val="24"/>
+          <w:highlight w:val="cyan"/>
+          <w:shd w:val="clear" w:color="auto" w:fill="F6F8FA"/>
+          <w:lang w:eastAsia="en-GB"/>
+        </w:rPr>
+        <w:t xml:space="preserve"> -b 4096 -C "your_email@example.com"</w:t>
       </w:r>
     </w:p>
     <w:p>
@@ -1086,7 +1252,29 @@
           <w:szCs w:val="24"/>
           <w:lang w:val="en-GB" w:eastAsia="en-GB"/>
         </w:rPr>
-        <w:t>This creates a new ssh key, using the provided email as a label.</w:t>
+        <w:t xml:space="preserve">This creates a new </w:t>
+      </w:r>
+      <w:proofErr w:type="spellStart"/>
+      <w:r>
+        <w:rPr>
+          <w:rFonts w:ascii="&amp;quot" w:eastAsia="Times New Roman" w:hAnsi="&amp;quot" w:cs="Times New Roman"/>
+          <w:color w:val="24292E"/>
+          <w:sz w:val="24"/>
+          <w:szCs w:val="24"/>
+          <w:lang w:val="en-GB" w:eastAsia="en-GB"/>
+        </w:rPr>
+        <w:t>ssh</w:t>
+      </w:r>
+      <w:proofErr w:type="spellEnd"/>
+      <w:r>
+        <w:rPr>
+          <w:rFonts w:ascii="&amp;quot" w:eastAsia="Times New Roman" w:hAnsi="&amp;quot" w:cs="Times New Roman"/>
+          <w:color w:val="24292E"/>
+          <w:sz w:val="24"/>
+          <w:szCs w:val="24"/>
+          <w:lang w:val="en-GB" w:eastAsia="en-GB"/>
+        </w:rPr>
+        <w:t xml:space="preserve"> key, using the provided email as a label.</w:t>
       </w:r>
     </w:p>
     <w:p>
@@ -1129,7 +1317,31 @@
           <w:bdr w:val="none" w:sz="0" w:space="0" w:color="auto" w:frame="1"/>
           <w:lang w:val="en-GB" w:eastAsia="en-GB"/>
         </w:rPr>
-        <w:t>&gt; Generating public/private rsa key pair.</w:t>
+        <w:t xml:space="preserve">&gt; Generating public/private </w:t>
+      </w:r>
+      <w:proofErr w:type="spellStart"/>
+      <w:r>
+        <w:rPr>
+          <w:rFonts w:ascii="&amp;quot" w:eastAsia="Times New Roman" w:hAnsi="&amp;quot" w:cs="Courier New"/>
+          <w:color w:val="333333"/>
+          <w:sz w:val="20"/>
+          <w:szCs w:val="20"/>
+          <w:bdr w:val="none" w:sz="0" w:space="0" w:color="auto" w:frame="1"/>
+          <w:lang w:val="en-GB" w:eastAsia="en-GB"/>
+        </w:rPr>
+        <w:t>rsa</w:t>
+      </w:r>
+      <w:proofErr w:type="spellEnd"/>
+      <w:r>
+        <w:rPr>
+          <w:rFonts w:ascii="&amp;quot" w:eastAsia="Times New Roman" w:hAnsi="&amp;quot" w:cs="Courier New"/>
+          <w:color w:val="333333"/>
+          <w:sz w:val="20"/>
+          <w:szCs w:val="20"/>
+          <w:bdr w:val="none" w:sz="0" w:space="0" w:color="auto" w:frame="1"/>
+          <w:lang w:val="en-GB" w:eastAsia="en-GB"/>
+        </w:rPr>
+        <w:t xml:space="preserve"> key pair.</w:t>
       </w:r>
     </w:p>
     <w:p>
@@ -1222,7 +1434,56 @@
           <w:bdr w:val="none" w:sz="0" w:space="0" w:color="auto" w:frame="1"/>
           <w:lang w:val="en-GB" w:eastAsia="en-GB"/>
         </w:rPr>
-        <w:t>/.ssh/id_rsa):</w:t>
+        <w:t>/.</w:t>
+      </w:r>
+      <w:proofErr w:type="spellStart"/>
+      <w:r>
+        <w:rPr>
+          <w:rFonts w:ascii="&amp;quot" w:eastAsia="Times New Roman" w:hAnsi="&amp;quot" w:cs="Courier New"/>
+          <w:color w:val="333333"/>
+          <w:sz w:val="20"/>
+          <w:szCs w:val="20"/>
+          <w:bdr w:val="none" w:sz="0" w:space="0" w:color="auto" w:frame="1"/>
+          <w:lang w:val="en-GB" w:eastAsia="en-GB"/>
+        </w:rPr>
+        <w:t>ssh</w:t>
+      </w:r>
+      <w:proofErr w:type="spellEnd"/>
+      <w:r>
+        <w:rPr>
+          <w:rFonts w:ascii="&amp;quot" w:eastAsia="Times New Roman" w:hAnsi="&amp;quot" w:cs="Courier New"/>
+          <w:color w:val="333333"/>
+          <w:sz w:val="20"/>
+          <w:szCs w:val="20"/>
+          <w:bdr w:val="none" w:sz="0" w:space="0" w:color="auto" w:frame="1"/>
+          <w:lang w:val="en-GB" w:eastAsia="en-GB"/>
+        </w:rPr>
+        <w:t>/</w:t>
+      </w:r>
+      <w:proofErr w:type="spellStart"/>
+      <w:r>
+        <w:rPr>
+          <w:rFonts w:ascii="&amp;quot" w:eastAsia="Times New Roman" w:hAnsi="&amp;quot" w:cs="Courier New"/>
+          <w:color w:val="333333"/>
+          <w:sz w:val="20"/>
+          <w:szCs w:val="20"/>
+          <w:bdr w:val="none" w:sz="0" w:space="0" w:color="auto" w:frame="1"/>
+          <w:lang w:val="en-GB" w:eastAsia="en-GB"/>
+        </w:rPr>
+        <w:t>id_rsa</w:t>
+      </w:r>
+      <w:proofErr w:type="spellEnd"/>
+      <w:proofErr w:type="gramStart"/>
+      <w:r>
+        <w:rPr>
+          <w:rFonts w:ascii="&amp;quot" w:eastAsia="Times New Roman" w:hAnsi="&amp;quot" w:cs="Courier New"/>
+          <w:color w:val="333333"/>
+          <w:sz w:val="20"/>
+          <w:szCs w:val="20"/>
+          <w:bdr w:val="none" w:sz="0" w:space="0" w:color="auto" w:frame="1"/>
+          <w:lang w:val="en-GB" w:eastAsia="en-GB"/>
+        </w:rPr>
+        <w:t>):</w:t>
       </w:r>
       <w:r>
         <w:rPr>
@@ -1235,7 +1496,21 @@
           <w:bdr w:val="none" w:sz="0" w:space="0" w:color="auto" w:frame="1"/>
           <w:lang w:val="en-GB" w:eastAsia="en-GB"/>
         </w:rPr>
-        <w:t>[Press enter]</w:t>
+        <w:t>[</w:t>
+      </w:r>
+      <w:proofErr w:type="gramEnd"/>
+      <w:r>
+        <w:rPr>
+          <w:rFonts w:ascii="&amp;quot" w:eastAsia="Times New Roman" w:hAnsi="&amp;quot" w:cs="Courier New"/>
+          <w:i/>
+          <w:iCs/>
+          <w:color w:val="333333"/>
+          <w:sz w:val="20"/>
+          <w:szCs w:val="20"/>
+          <w:bdr w:val="none" w:sz="0" w:space="0" w:color="auto" w:frame="1"/>
+          <w:lang w:val="en-GB" w:eastAsia="en-GB"/>
+        </w:rPr>
+        <w:t>Press enter]</w:t>
       </w:r>
     </w:p>
     <w:p>
@@ -1419,7 +1694,27 @@
           <w:highlight w:val="yellow"/>
           <w:lang w:val="en-GB"/>
         </w:rPr>
-        <w:t>Start ssh agent</w:t>
+        <w:t xml:space="preserve">Start </w:t>
+      </w:r>
+      <w:proofErr w:type="spellStart"/>
+      <w:r>
+        <w:rPr>
+          <w:sz w:val="28"/>
+          <w:szCs w:val="28"/>
+          <w:highlight w:val="yellow"/>
+          <w:lang w:val="en-GB"/>
+        </w:rPr>
+        <w:t>ssh</w:t>
+      </w:r>
+      <w:proofErr w:type="spellEnd"/>
+      <w:r>
+        <w:rPr>
+          <w:sz w:val="28"/>
+          <w:szCs w:val="28"/>
+          <w:highlight w:val="yellow"/>
+          <w:lang w:val="en-GB"/>
+        </w:rPr>
+        <w:t xml:space="preserve"> agent</w:t>
       </w:r>
     </w:p>
     <w:p>
@@ -1443,7 +1738,31 @@
           <w:shd w:val="clear" w:color="auto" w:fill="F6F8FA"/>
           <w:lang w:val="en-GB" w:eastAsia="en-GB"/>
         </w:rPr>
-        <w:t># start the ssh-agent in the background</w:t>
+        <w:t xml:space="preserve"># start the </w:t>
+      </w:r>
+      <w:proofErr w:type="spellStart"/>
+      <w:r>
+        <w:rPr>
+          <w:rFonts w:ascii="Consolas" w:eastAsia="Times New Roman" w:hAnsi="Consolas" w:cs="Times New Roman"/>
+          <w:color w:val="333333"/>
+          <w:sz w:val="24"/>
+          <w:szCs w:val="24"/>
+          <w:shd w:val="clear" w:color="auto" w:fill="F6F8FA"/>
+          <w:lang w:val="en-GB" w:eastAsia="en-GB"/>
+        </w:rPr>
+        <w:t>ssh</w:t>
+      </w:r>
+      <w:proofErr w:type="spellEnd"/>
+      <w:r>
+        <w:rPr>
+          <w:rFonts w:ascii="Consolas" w:eastAsia="Times New Roman" w:hAnsi="Consolas" w:cs="Times New Roman"/>
+          <w:color w:val="333333"/>
+          <w:sz w:val="24"/>
+          <w:szCs w:val="24"/>
+          <w:shd w:val="clear" w:color="auto" w:fill="F6F8FA"/>
+          <w:lang w:val="en-GB" w:eastAsia="en-GB"/>
+        </w:rPr>
+        <w:t>-agent in the background</w:t>
       </w:r>
     </w:p>
     <w:p>
@@ -1479,30 +1798,80 @@
           <w:shd w:val="clear" w:color="auto" w:fill="F6F8FA"/>
           <w:lang w:val="en-GB" w:eastAsia="en-GB"/>
         </w:rPr>
-        <w:t>eval $(ssh-agent -s)</w:t>
-      </w:r>
-    </w:p>
-    <w:p>
-      <w:pPr>
-        <w:rPr>
-          <w:rFonts w:ascii="Consolas" w:eastAsia="Times New Roman" w:hAnsi="Consolas" w:cs="Times New Roman"/>
-          <w:color w:val="333333"/>
-          <w:sz w:val="24"/>
-          <w:szCs w:val="24"/>
-          <w:shd w:val="clear" w:color="auto" w:fill="F6F8FA"/>
-          <w:lang w:val="en-GB" w:eastAsia="en-GB"/>
-        </w:rPr>
-      </w:pPr>
-      <w:r>
-        <w:rPr>
-          <w:rFonts w:ascii="Consolas" w:eastAsia="Times New Roman" w:hAnsi="Consolas" w:cs="Times New Roman"/>
-          <w:color w:val="333333"/>
-          <w:sz w:val="24"/>
-          <w:szCs w:val="24"/>
-          <w:shd w:val="clear" w:color="auto" w:fill="F6F8FA"/>
-          <w:lang w:val="en-GB" w:eastAsia="en-GB"/>
-        </w:rPr>
-        <w:t>&gt; Agent pid 59566</w:t>
+        <w:t>eval $(</w:t>
+      </w:r>
+      <w:proofErr w:type="spellStart"/>
+      <w:r>
+        <w:rPr>
+          <w:rFonts w:ascii="Consolas" w:eastAsia="Times New Roman" w:hAnsi="Consolas" w:cs="Times New Roman"/>
+          <w:color w:val="333333"/>
+          <w:sz w:val="24"/>
+          <w:szCs w:val="24"/>
+          <w:highlight w:val="cyan"/>
+          <w:shd w:val="clear" w:color="auto" w:fill="F6F8FA"/>
+          <w:lang w:val="en-GB" w:eastAsia="en-GB"/>
+        </w:rPr>
+        <w:t>ssh</w:t>
+      </w:r>
+      <w:proofErr w:type="spellEnd"/>
+      <w:r>
+        <w:rPr>
+          <w:rFonts w:ascii="Consolas" w:eastAsia="Times New Roman" w:hAnsi="Consolas" w:cs="Times New Roman"/>
+          <w:color w:val="333333"/>
+          <w:sz w:val="24"/>
+          <w:szCs w:val="24"/>
+          <w:highlight w:val="cyan"/>
+          <w:shd w:val="clear" w:color="auto" w:fill="F6F8FA"/>
+          <w:lang w:val="en-GB" w:eastAsia="en-GB"/>
+        </w:rPr>
+        <w:t>-agent -s)</w:t>
+      </w:r>
+    </w:p>
+    <w:p>
+      <w:pPr>
+        <w:rPr>
+          <w:rFonts w:ascii="Consolas" w:eastAsia="Times New Roman" w:hAnsi="Consolas" w:cs="Times New Roman"/>
+          <w:color w:val="333333"/>
+          <w:sz w:val="24"/>
+          <w:szCs w:val="24"/>
+          <w:shd w:val="clear" w:color="auto" w:fill="F6F8FA"/>
+          <w:lang w:val="en-GB" w:eastAsia="en-GB"/>
+        </w:rPr>
+      </w:pPr>
+      <w:r>
+        <w:rPr>
+          <w:rFonts w:ascii="Consolas" w:eastAsia="Times New Roman" w:hAnsi="Consolas" w:cs="Times New Roman"/>
+          <w:color w:val="333333"/>
+          <w:sz w:val="24"/>
+          <w:szCs w:val="24"/>
+          <w:shd w:val="clear" w:color="auto" w:fill="F6F8FA"/>
+          <w:lang w:val="en-GB" w:eastAsia="en-GB"/>
+        </w:rPr>
+        <w:t xml:space="preserve">&gt; Agent </w:t>
+      </w:r>
+      <w:proofErr w:type="spellStart"/>
+      <w:r>
+        <w:rPr>
+          <w:rFonts w:ascii="Consolas" w:eastAsia="Times New Roman" w:hAnsi="Consolas" w:cs="Times New Roman"/>
+          <w:color w:val="333333"/>
+          <w:sz w:val="24"/>
+          <w:szCs w:val="24"/>
+          <w:shd w:val="clear" w:color="auto" w:fill="F6F8FA"/>
+          <w:lang w:val="en-GB" w:eastAsia="en-GB"/>
+        </w:rPr>
+        <w:t>pid</w:t>
+      </w:r>
+      <w:proofErr w:type="spellEnd"/>
+      <w:r>
+        <w:rPr>
+          <w:rFonts w:ascii="Consolas" w:eastAsia="Times New Roman" w:hAnsi="Consolas" w:cs="Times New Roman"/>
+          <w:color w:val="333333"/>
+          <w:sz w:val="24"/>
+          <w:szCs w:val="24"/>
+          <w:shd w:val="clear" w:color="auto" w:fill="F6F8FA"/>
+          <w:lang w:val="en-GB" w:eastAsia="en-GB"/>
+        </w:rPr>
+        <w:t xml:space="preserve"> 59566</w:t>
       </w:r>
     </w:p>
     <w:p>
@@ -1538,7 +1907,33 @@
           <w:shd w:val="clear" w:color="auto" w:fill="F6F8FA"/>
           <w:lang w:val="en-GB" w:eastAsia="en-GB"/>
         </w:rPr>
-        <w:t>Add key to ssh agent:</w:t>
+        <w:t xml:space="preserve">Add key to </w:t>
+      </w:r>
+      <w:proofErr w:type="spellStart"/>
+      <w:r>
+        <w:rPr>
+          <w:rFonts w:ascii="Consolas" w:eastAsia="Times New Roman" w:hAnsi="Consolas" w:cs="Times New Roman"/>
+          <w:color w:val="333333"/>
+          <w:sz w:val="24"/>
+          <w:szCs w:val="24"/>
+          <w:highlight w:val="yellow"/>
+          <w:shd w:val="clear" w:color="auto" w:fill="F6F8FA"/>
+          <w:lang w:val="en-GB" w:eastAsia="en-GB"/>
+        </w:rPr>
+        <w:t>ssh</w:t>
+      </w:r>
+      <w:proofErr w:type="spellEnd"/>
+      <w:r>
+        <w:rPr>
+          <w:rFonts w:ascii="Consolas" w:eastAsia="Times New Roman" w:hAnsi="Consolas" w:cs="Times New Roman"/>
+          <w:color w:val="333333"/>
+          <w:sz w:val="24"/>
+          <w:szCs w:val="24"/>
+          <w:highlight w:val="yellow"/>
+          <w:shd w:val="clear" w:color="auto" w:fill="F6F8FA"/>
+          <w:lang w:val="en-GB" w:eastAsia="en-GB"/>
+        </w:rPr>
+        <w:t xml:space="preserve"> agent:</w:t>
       </w:r>
     </w:p>
     <w:p>
@@ -1559,6 +1954,7 @@
         </w:rPr>
         <w:t xml:space="preserve">$ </w:t>
       </w:r>
+      <w:proofErr w:type="spellStart"/>
       <w:r>
         <w:rPr>
           <w:rFonts w:ascii="Consolas" w:eastAsia="Times New Roman" w:hAnsi="Consolas" w:cs="Times New Roman"/>
@@ -1569,8 +1965,61 @@
           <w:shd w:val="clear" w:color="auto" w:fill="F6F8FA"/>
           <w:lang w:val="en-GB" w:eastAsia="en-GB"/>
         </w:rPr>
-        <w:t>ssh-add ~/.ssh/id_rsa</w:t>
-      </w:r>
+        <w:t>ssh</w:t>
+      </w:r>
+      <w:proofErr w:type="spellEnd"/>
+      <w:r>
+        <w:rPr>
+          <w:rFonts w:ascii="Consolas" w:eastAsia="Times New Roman" w:hAnsi="Consolas" w:cs="Times New Roman"/>
+          <w:color w:val="333333"/>
+          <w:sz w:val="24"/>
+          <w:szCs w:val="24"/>
+          <w:highlight w:val="cyan"/>
+          <w:shd w:val="clear" w:color="auto" w:fill="F6F8FA"/>
+          <w:lang w:val="en-GB" w:eastAsia="en-GB"/>
+        </w:rPr>
+        <w:t>-add ~/.</w:t>
+      </w:r>
+      <w:proofErr w:type="spellStart"/>
+      <w:r>
+        <w:rPr>
+          <w:rFonts w:ascii="Consolas" w:eastAsia="Times New Roman" w:hAnsi="Consolas" w:cs="Times New Roman"/>
+          <w:color w:val="333333"/>
+          <w:sz w:val="24"/>
+          <w:szCs w:val="24"/>
+          <w:highlight w:val="cyan"/>
+          <w:shd w:val="clear" w:color="auto" w:fill="F6F8FA"/>
+          <w:lang w:val="en-GB" w:eastAsia="en-GB"/>
+        </w:rPr>
+        <w:t>ssh</w:t>
+      </w:r>
+      <w:proofErr w:type="spellEnd"/>
+      <w:r>
+        <w:rPr>
+          <w:rFonts w:ascii="Consolas" w:eastAsia="Times New Roman" w:hAnsi="Consolas" w:cs="Times New Roman"/>
+          <w:color w:val="333333"/>
+          <w:sz w:val="24"/>
+          <w:szCs w:val="24"/>
+          <w:highlight w:val="cyan"/>
+          <w:shd w:val="clear" w:color="auto" w:fill="F6F8FA"/>
+          <w:lang w:val="en-GB" w:eastAsia="en-GB"/>
+        </w:rPr>
+        <w:t>/</w:t>
+      </w:r>
+      <w:proofErr w:type="spellStart"/>
+      <w:r>
+        <w:rPr>
+          <w:rFonts w:ascii="Consolas" w:eastAsia="Times New Roman" w:hAnsi="Consolas" w:cs="Times New Roman"/>
+          <w:color w:val="333333"/>
+          <w:sz w:val="24"/>
+          <w:szCs w:val="24"/>
+          <w:highlight w:val="cyan"/>
+          <w:shd w:val="clear" w:color="auto" w:fill="F6F8FA"/>
+          <w:lang w:val="en-GB" w:eastAsia="en-GB"/>
+        </w:rPr>
+        <w:t>id_rsa</w:t>
+      </w:r>
+      <w:proofErr w:type="spellEnd"/>
     </w:p>
     <w:p>
       <w:pPr>
@@ -1804,15 +2253,27 @@
           <w:lang w:val="en-GB" w:eastAsia="en-GB"/>
         </w:rPr>
       </w:pPr>
-      <w:r>
-        <w:rPr>
-          <w:rFonts w:ascii="Consolas" w:eastAsia="Times New Roman" w:hAnsi="Consolas" w:cs="Times New Roman"/>
-          <w:sz w:val="24"/>
-          <w:szCs w:val="24"/>
-          <w:shd w:val="clear" w:color="auto" w:fill="F6F8FA"/>
-          <w:lang w:val="en-GB" w:eastAsia="en-GB"/>
-        </w:rPr>
-        <w:t>ssh -T git@github.com</w:t>
+      <w:proofErr w:type="spellStart"/>
+      <w:r>
+        <w:rPr>
+          <w:rFonts w:ascii="Consolas" w:eastAsia="Times New Roman" w:hAnsi="Consolas" w:cs="Times New Roman"/>
+          <w:sz w:val="24"/>
+          <w:szCs w:val="24"/>
+          <w:shd w:val="clear" w:color="auto" w:fill="F6F8FA"/>
+          <w:lang w:val="en-GB" w:eastAsia="en-GB"/>
+        </w:rPr>
+        <w:t>ssh</w:t>
+      </w:r>
+      <w:proofErr w:type="spellEnd"/>
+      <w:r>
+        <w:rPr>
+          <w:rFonts w:ascii="Consolas" w:eastAsia="Times New Roman" w:hAnsi="Consolas" w:cs="Times New Roman"/>
+          <w:sz w:val="24"/>
+          <w:szCs w:val="24"/>
+          <w:shd w:val="clear" w:color="auto" w:fill="F6F8FA"/>
+          <w:lang w:val="en-GB" w:eastAsia="en-GB"/>
+        </w:rPr>
+        <w:t xml:space="preserve"> -T git@github.com</w:t>
       </w:r>
     </w:p>
     <w:p>
@@ -1854,6 +2315,7 @@
           <w:rFonts w:ascii="&amp;quot" w:eastAsiaTheme="minorHAnsi" w:hAnsi="&amp;quot"/>
           <w:color w:val="333333"/>
           <w:bdr w:val="none" w:sz="0" w:space="0" w:color="auto" w:frame="1"/>
+          <w:lang w:val="en-GB"/>
         </w:rPr>
         <w:t xml:space="preserve">&gt; </w:t>
       </w:r>
@@ -1888,7 +2350,29 @@
           <w:shd w:val="clear" w:color="auto" w:fill="F6F8FA"/>
           <w:lang w:val="en-GB" w:eastAsia="en-GB"/>
         </w:rPr>
-        <w:t>&gt; RSA key fingerprint is 16:27:ac:a5:76:28:2d:36:63:1b:56:4d:eb:df:a6:48.</w:t>
+        <w:t>&gt; RSA key fingerprint is 16:27:</w:t>
+      </w:r>
+      <w:proofErr w:type="gramStart"/>
+      <w:r>
+        <w:rPr>
+          <w:rFonts w:ascii="Consolas" w:eastAsia="Times New Roman" w:hAnsi="Consolas" w:cs="Times New Roman"/>
+          <w:sz w:val="24"/>
+          <w:szCs w:val="24"/>
+          <w:shd w:val="clear" w:color="auto" w:fill="F6F8FA"/>
+          <w:lang w:val="en-GB" w:eastAsia="en-GB"/>
+        </w:rPr>
+        <w:t>ac:a</w:t>
+      </w:r>
+      <w:proofErr w:type="gramEnd"/>
+      <w:r>
+        <w:rPr>
+          <w:rFonts w:ascii="Consolas" w:eastAsia="Times New Roman" w:hAnsi="Consolas" w:cs="Times New Roman"/>
+          <w:sz w:val="24"/>
+          <w:szCs w:val="24"/>
+          <w:shd w:val="clear" w:color="auto" w:fill="F6F8FA"/>
+          <w:lang w:val="en-GB" w:eastAsia="en-GB"/>
+        </w:rPr>
+        <w:t>5:76:28:2d:36:63:1b:56:4d:eb:df:a6:48.</w:t>
       </w:r>
     </w:p>
     <w:p>
@@ -2040,13 +2524,21 @@
           <w:rFonts w:ascii="&amp;quot" w:hAnsi="&amp;quot"/>
           <w:color w:val="24292E"/>
         </w:rPr>
-        <w:t>Verify that the fingerprint in the message you see matches</w:t>
-      </w:r>
+        <w:t xml:space="preserve">Verify that the fingerprint in the message you see </w:t>
+      </w:r>
+      <w:proofErr w:type="gramStart"/>
       <w:r>
         <w:rPr>
           <w:rFonts w:ascii="&amp;quot" w:hAnsi="&amp;quot"/>
           <w:color w:val="24292E"/>
         </w:rPr>
+        <w:t>matches</w:t>
+      </w:r>
+      <w:r>
+        <w:rPr>
+          <w:rFonts w:ascii="&amp;quot" w:hAnsi="&amp;quot"/>
+          <w:color w:val="24292E"/>
+        </w:rPr>
         <w:t xml:space="preserve"> </w:t>
       </w:r>
       <w:r>
@@ -2054,7 +2546,24 @@
           <w:rFonts w:ascii="&amp;quot" w:hAnsi="&amp;quot"/>
           <w:color w:val="24292E"/>
         </w:rPr>
-        <w:t xml:space="preserve"> messag in step 2, then type </w:t>
+        <w:t xml:space="preserve"> </w:t>
+      </w:r>
+      <w:proofErr w:type="spellStart"/>
+      <w:r>
+        <w:rPr>
+          <w:rFonts w:ascii="&amp;quot" w:hAnsi="&amp;quot"/>
+          <w:color w:val="24292E"/>
+        </w:rPr>
+        <w:t>messag</w:t>
+      </w:r>
+      <w:proofErr w:type="spellEnd"/>
+      <w:proofErr w:type="gramEnd"/>
+      <w:r>
+        <w:rPr>
+          <w:rFonts w:ascii="&amp;quot" w:hAnsi="&amp;quot"/>
+          <w:color w:val="24292E"/>
+        </w:rPr>
+        <w:t xml:space="preserve"> in step 2, then type </w:t>
       </w:r>
       <w:r>
         <w:rPr>
@@ -2096,6 +2605,7 @@
           <w:rFonts w:ascii="&amp;quot" w:eastAsiaTheme="minorHAnsi" w:hAnsi="&amp;quot"/>
           <w:color w:val="333333"/>
           <w:bdr w:val="none" w:sz="0" w:space="0" w:color="auto" w:frame="1"/>
+          <w:lang w:val="en-GB"/>
         </w:rPr>
         <w:t xml:space="preserve">&gt; </w:t>
       </w:r>
@@ -2272,7 +2782,29 @@
           <w:sz w:val="21"/>
           <w:szCs w:val="21"/>
         </w:rPr>
-        <w:t>git branch &lt;nameOfBranch&gt;</w:t>
+        <w:t>git branch &lt;</w:t>
+      </w:r>
+      <w:proofErr w:type="spellStart"/>
+      <w:r>
+        <w:rPr>
+          <w:rStyle w:val="user-select-contain"/>
+          <w:rFonts w:ascii="Consolas" w:hAnsi="Consolas"/>
+          <w:color w:val="24292E"/>
+          <w:sz w:val="21"/>
+          <w:szCs w:val="21"/>
+        </w:rPr>
+        <w:t>nameOfBranch</w:t>
+      </w:r>
+      <w:proofErr w:type="spellEnd"/>
+      <w:r>
+        <w:rPr>
+          <w:rStyle w:val="user-select-contain"/>
+          <w:rFonts w:ascii="Consolas" w:hAnsi="Consolas"/>
+          <w:color w:val="24292E"/>
+          <w:sz w:val="21"/>
+          <w:szCs w:val="21"/>
+        </w:rPr>
+        <w:t>&gt;</w:t>
       </w:r>
       <w:r>
         <w:rPr>
@@ -2325,8 +2857,9 @@
           <w:sz w:val="21"/>
           <w:szCs w:val="21"/>
         </w:rPr>
-        <w:t xml:space="preserve">git checkout </w:t>
-      </w:r>
+        <w:t>git checkout &lt;</w:t>
+      </w:r>
+      <w:proofErr w:type="spellStart"/>
       <w:r>
         <w:rPr>
           <w:rStyle w:val="user-select-contain"/>
@@ -2335,7 +2868,18 @@
           <w:sz w:val="21"/>
           <w:szCs w:val="21"/>
         </w:rPr>
-        <w:t>&lt;nameOfBranch&gt;</w:t>
+        <w:t>nameOfBranch</w:t>
+      </w:r>
+      <w:proofErr w:type="spellEnd"/>
+      <w:r>
+        <w:rPr>
+          <w:rStyle w:val="user-select-contain"/>
+          <w:rFonts w:ascii="Consolas" w:hAnsi="Consolas"/>
+          <w:color w:val="24292E"/>
+          <w:sz w:val="21"/>
+          <w:szCs w:val="21"/>
+        </w:rPr>
+        <w:t>&gt;</w:t>
       </w:r>
       <w:r>
         <w:rPr>
@@ -2390,6 +2934,7 @@
         </w:rPr>
         <w:t>git diff &lt;</w:t>
       </w:r>
+      <w:proofErr w:type="spellStart"/>
       <w:r>
         <w:rPr>
           <w:rStyle w:val="user-select-contain"/>
@@ -2408,7 +2953,52 @@
           <w:sz w:val="21"/>
           <w:szCs w:val="21"/>
         </w:rPr>
-        <w:t>Master&gt;..&lt;nameOfBranchToMerge&gt;</w:t>
+        <w:t>Master</w:t>
+      </w:r>
+      <w:proofErr w:type="spellEnd"/>
+      <w:proofErr w:type="gramStart"/>
+      <w:r>
+        <w:rPr>
+          <w:rStyle w:val="user-select-contain"/>
+          <w:rFonts w:ascii="Consolas" w:hAnsi="Consolas"/>
+          <w:color w:val="24292E"/>
+          <w:sz w:val="21"/>
+          <w:szCs w:val="21"/>
+        </w:rPr>
+        <w:t>&gt;..</w:t>
+      </w:r>
+      <w:proofErr w:type="gramEnd"/>
+      <w:r>
+        <w:rPr>
+          <w:rStyle w:val="user-select-contain"/>
+          <w:rFonts w:ascii="Consolas" w:hAnsi="Consolas"/>
+          <w:color w:val="24292E"/>
+          <w:sz w:val="21"/>
+          <w:szCs w:val="21"/>
+        </w:rPr>
+        <w:t>&lt;</w:t>
+      </w:r>
+      <w:proofErr w:type="spellStart"/>
+      <w:r>
+        <w:rPr>
+          <w:rStyle w:val="user-select-contain"/>
+          <w:rFonts w:ascii="Consolas" w:hAnsi="Consolas"/>
+          <w:color w:val="24292E"/>
+          <w:sz w:val="21"/>
+          <w:szCs w:val="21"/>
+        </w:rPr>
+        <w:t>nameOfBranchToMerge</w:t>
+      </w:r>
+      <w:proofErr w:type="spellEnd"/>
+      <w:r>
+        <w:rPr>
+          <w:rStyle w:val="user-select-contain"/>
+          <w:rFonts w:ascii="Consolas" w:hAnsi="Consolas"/>
+          <w:color w:val="24292E"/>
+          <w:sz w:val="21"/>
+          <w:szCs w:val="21"/>
+        </w:rPr>
+        <w:t>&gt;</w:t>
       </w:r>
       <w:r>
         <w:rPr>
@@ -2451,8 +3041,9 @@
           <w:sz w:val="21"/>
           <w:szCs w:val="21"/>
         </w:rPr>
-        <w:t xml:space="preserve">git merge </w:t>
-      </w:r>
+        <w:t>git merge &lt;</w:t>
+      </w:r>
+      <w:proofErr w:type="spellStart"/>
       <w:r>
         <w:rPr>
           <w:rStyle w:val="user-select-contain"/>
@@ -2461,7 +3052,7 @@
           <w:sz w:val="21"/>
           <w:szCs w:val="21"/>
         </w:rPr>
-        <w:t>&lt;</w:t>
+        <w:t>b</w:t>
       </w:r>
       <w:r>
         <w:rPr>
@@ -2471,7 +3062,7 @@
           <w:sz w:val="21"/>
           <w:szCs w:val="21"/>
         </w:rPr>
-        <w:t>b</w:t>
+        <w:t>ranchToMerge</w:t>
       </w:r>
       <w:r>
         <w:rPr>
@@ -2481,18 +3072,9 @@
           <w:sz w:val="21"/>
           <w:szCs w:val="21"/>
         </w:rPr>
-        <w:t>ranchToMerge</w:t>
-      </w:r>
-      <w:r>
-        <w:rPr>
-          <w:rStyle w:val="user-select-contain"/>
-          <w:rFonts w:ascii="Consolas" w:hAnsi="Consolas"/>
-          <w:color w:val="24292E"/>
-          <w:sz w:val="21"/>
-          <w:szCs w:val="21"/>
-        </w:rPr>
         <w:t>IntoCurrent</w:t>
       </w:r>
+      <w:proofErr w:type="spellEnd"/>
       <w:r>
         <w:rPr>
           <w:rStyle w:val="user-select-contain"/>
@@ -2564,8 +3146,20 @@
           <w:sz w:val="21"/>
           <w:szCs w:val="21"/>
         </w:rPr>
-        <w:t xml:space="preserve"> --oneline</w:t>
-      </w:r>
+        <w:t xml:space="preserve"> --</w:t>
+      </w:r>
+      <w:proofErr w:type="spellStart"/>
+      <w:r>
+        <w:rPr>
+          <w:rStyle w:val="user-select-contain"/>
+          <w:rFonts w:ascii="Consolas" w:hAnsi="Consolas"/>
+          <w:color w:val="24292E"/>
+          <w:sz w:val="21"/>
+          <w:szCs w:val="21"/>
+        </w:rPr>
+        <w:t>oneline</w:t>
+      </w:r>
+      <w:proofErr w:type="spellEnd"/>
       <w:r>
         <w:rPr>
           <w:rStyle w:val="user-select-contain"/>
@@ -3950,9 +4544,12 @@
 </file>
 
 <file path=customXml/item1.xml><?xml version="1.0" encoding="utf-8"?>
-<p:properties xmlns:p="http://schemas.microsoft.com/office/2006/metadata/properties" xmlns:xsi="http://www.w3.org/2001/XMLSchema-instance" xmlns:pc="http://schemas.microsoft.com/office/infopath/2007/PartnerControls">
-  <documentManagement/>
-</p:properties>
+<?mso-contentType ?>
+<FormTemplates xmlns="http://schemas.microsoft.com/sharepoint/v3/contenttype/forms">
+  <Display>DocumentLibraryForm</Display>
+  <Edit>DocumentLibraryForm</Edit>
+  <New>DocumentLibraryForm</New>
+</FormTemplates>
 </file>
 
 <file path=customXml/item2.xml><?xml version="1.0" encoding="utf-8"?>
@@ -4179,19 +4776,15 @@
 </file>
 
 <file path=customXml/item3.xml><?xml version="1.0" encoding="utf-8"?>
-<?mso-contentType ?>
-<FormTemplates xmlns="http://schemas.microsoft.com/sharepoint/v3/contenttype/forms">
-  <Display>DocumentLibraryForm</Display>
-  <Edit>DocumentLibraryForm</Edit>
-  <New>DocumentLibraryForm</New>
-</FormTemplates>
+<p:properties xmlns:p="http://schemas.microsoft.com/office/2006/metadata/properties" xmlns:xsi="http://www.w3.org/2001/XMLSchema-instance" xmlns:pc="http://schemas.microsoft.com/office/infopath/2007/PartnerControls">
+  <documentManagement/>
+</p:properties>
 </file>
 
 <file path=customXml/itemProps1.xml><?xml version="1.0" encoding="utf-8"?>
-<ds:datastoreItem xmlns:ds="http://schemas.openxmlformats.org/officeDocument/2006/customXml" ds:itemID="{887AB126-18DB-49CC-9BB7-A390B1C8D7BB}">
+<ds:datastoreItem xmlns:ds="http://schemas.openxmlformats.org/officeDocument/2006/customXml" ds:itemID="{0FDDBEE3-04CC-40EF-B72D-BF87E6331662}">
   <ds:schemaRefs>
-    <ds:schemaRef ds:uri="http://schemas.microsoft.com/office/2006/metadata/properties"/>
-    <ds:schemaRef ds:uri="http://schemas.microsoft.com/office/infopath/2007/PartnerControls"/>
+    <ds:schemaRef ds:uri="http://schemas.microsoft.com/sharepoint/v3/contenttype/forms"/>
   </ds:schemaRefs>
 </ds:datastoreItem>
 </file>
@@ -4216,9 +4809,10 @@
 </file>
 
 <file path=customXml/itemProps3.xml><?xml version="1.0" encoding="utf-8"?>
-<ds:datastoreItem xmlns:ds="http://schemas.openxmlformats.org/officeDocument/2006/customXml" ds:itemID="{0FDDBEE3-04CC-40EF-B72D-BF87E6331662}">
+<ds:datastoreItem xmlns:ds="http://schemas.openxmlformats.org/officeDocument/2006/customXml" ds:itemID="{887AB126-18DB-49CC-9BB7-A390B1C8D7BB}">
   <ds:schemaRefs>
-    <ds:schemaRef ds:uri="http://schemas.microsoft.com/sharepoint/v3/contenttype/forms"/>
+    <ds:schemaRef ds:uri="http://schemas.microsoft.com/office/2006/metadata/properties"/>
+    <ds:schemaRef ds:uri="http://schemas.microsoft.com/office/infopath/2007/PartnerControls"/>
   </ds:schemaRefs>
 </ds:datastoreItem>
 </file>
</xml_diff>

<commit_message>
books added and new module
</commit_message>
<xml_diff>
--- a/ROL Git Notes.docx
+++ b/ROL Git Notes.docx
@@ -27,7 +27,7 @@
     </w:p>
     <w:p>
       <w:pPr>
-        <w:pStyle w:val="Listenabsatz"/>
+        <w:pStyle w:val="ListParagraph"/>
         <w:numPr>
           <w:ilvl w:val="0"/>
           <w:numId w:val="4"/>
@@ -57,7 +57,7 @@
     </w:p>
     <w:p>
       <w:pPr>
-        <w:pStyle w:val="Listenabsatz"/>
+        <w:pStyle w:val="ListParagraph"/>
         <w:numPr>
           <w:ilvl w:val="0"/>
           <w:numId w:val="4"/>
@@ -89,7 +89,7 @@
     </w:p>
     <w:p>
       <w:pPr>
-        <w:pStyle w:val="Listenabsatz"/>
+        <w:pStyle w:val="ListParagraph"/>
         <w:numPr>
           <w:ilvl w:val="0"/>
           <w:numId w:val="4"/>
@@ -144,7 +144,7 @@
     </w:p>
     <w:p>
       <w:pPr>
-        <w:pStyle w:val="Listenabsatz"/>
+        <w:pStyle w:val="ListParagraph"/>
         <w:numPr>
           <w:ilvl w:val="0"/>
           <w:numId w:val="4"/>
@@ -202,7 +202,7 @@
     </w:p>
     <w:p>
       <w:pPr>
-        <w:pStyle w:val="Listenabsatz"/>
+        <w:pStyle w:val="ListParagraph"/>
         <w:numPr>
           <w:ilvl w:val="0"/>
           <w:numId w:val="4"/>
@@ -286,7 +286,7 @@
     </w:p>
     <w:p>
       <w:pPr>
-        <w:pStyle w:val="Listenabsatz"/>
+        <w:pStyle w:val="ListParagraph"/>
         <w:numPr>
           <w:ilvl w:val="0"/>
           <w:numId w:val="4"/>
@@ -419,7 +419,7 @@
     </w:p>
     <w:p>
       <w:pPr>
-        <w:pStyle w:val="Listenabsatz"/>
+        <w:pStyle w:val="ListParagraph"/>
         <w:numPr>
           <w:ilvl w:val="0"/>
           <w:numId w:val="4"/>
@@ -469,7 +469,7 @@
     </w:p>
     <w:p>
       <w:pPr>
-        <w:pStyle w:val="Listenabsatz"/>
+        <w:pStyle w:val="ListParagraph"/>
         <w:numPr>
           <w:ilvl w:val="0"/>
           <w:numId w:val="4"/>
@@ -500,7 +500,7 @@
     </w:p>
     <w:p>
       <w:pPr>
-        <w:pStyle w:val="Listenabsatz"/>
+        <w:pStyle w:val="ListParagraph"/>
         <w:numPr>
           <w:ilvl w:val="0"/>
           <w:numId w:val="4"/>
@@ -649,7 +649,7 @@
     </w:p>
     <w:p>
       <w:pPr>
-        <w:pStyle w:val="Listenabsatz"/>
+        <w:pStyle w:val="ListParagraph"/>
         <w:numPr>
           <w:ilvl w:val="0"/>
           <w:numId w:val="4"/>
@@ -1055,6 +1055,205 @@
     <w:p>
       <w:pPr>
         <w:rPr>
+          <w:rFonts w:ascii="Consolas" w:hAnsi="Consolas"/>
+          <w:color w:val="24292E"/>
+          <w:sz w:val="21"/>
+          <w:szCs w:val="21"/>
+          <w:shd w:val="clear" w:color="auto" w:fill="F6F8FA"/>
+          <w:lang w:val="en-GB"/>
+        </w:rPr>
+      </w:pPr>
+    </w:p>
+    <w:p>
+      <w:pPr>
+        <w:rPr>
+          <w:rFonts w:ascii="Consolas" w:hAnsi="Consolas"/>
+          <w:color w:val="24292E"/>
+          <w:sz w:val="21"/>
+          <w:szCs w:val="21"/>
+          <w:shd w:val="clear" w:color="auto" w:fill="F6F8FA"/>
+          <w:lang w:val="en-GB"/>
+        </w:rPr>
+      </w:pPr>
+      <w:r>
+        <w:rPr>
+          <w:rFonts w:ascii="Consolas" w:hAnsi="Consolas"/>
+          <w:color w:val="24292E"/>
+          <w:sz w:val="21"/>
+          <w:szCs w:val="21"/>
+          <w:shd w:val="clear" w:color="auto" w:fill="F6F8FA"/>
+          <w:lang w:val="en-GB"/>
+        </w:rPr>
+        <w:t>git log –all –decorate –</w:t>
+      </w:r>
+      <w:proofErr w:type="spellStart"/>
+      <w:r>
+        <w:rPr>
+          <w:rFonts w:ascii="Consolas" w:hAnsi="Consolas"/>
+          <w:color w:val="24292E"/>
+          <w:sz w:val="21"/>
+          <w:szCs w:val="21"/>
+          <w:shd w:val="clear" w:color="auto" w:fill="F6F8FA"/>
+          <w:lang w:val="en-GB"/>
+        </w:rPr>
+        <w:t>oneline</w:t>
+      </w:r>
+      <w:proofErr w:type="spellEnd"/>
+      <w:r>
+        <w:rPr>
+          <w:rFonts w:ascii="Consolas" w:hAnsi="Consolas"/>
+          <w:color w:val="24292E"/>
+          <w:sz w:val="21"/>
+          <w:szCs w:val="21"/>
+          <w:shd w:val="clear" w:color="auto" w:fill="F6F8FA"/>
+          <w:lang w:val="en-GB"/>
+        </w:rPr>
+        <w:t xml:space="preserve"> –graph</w:t>
+      </w:r>
+    </w:p>
+    <w:p>
+      <w:pPr>
+        <w:rPr>
+          <w:rFonts w:ascii="Consolas" w:hAnsi="Consolas"/>
+          <w:color w:val="24292E"/>
+          <w:sz w:val="21"/>
+          <w:szCs w:val="21"/>
+          <w:shd w:val="clear" w:color="auto" w:fill="F6F8FA"/>
+          <w:lang w:val="en-GB"/>
+        </w:rPr>
+      </w:pPr>
+      <w:r>
+        <w:rPr>
+          <w:rFonts w:ascii="Consolas" w:hAnsi="Consolas"/>
+          <w:color w:val="24292E"/>
+          <w:sz w:val="21"/>
+          <w:szCs w:val="21"/>
+          <w:shd w:val="clear" w:color="auto" w:fill="F6F8FA"/>
+          <w:lang w:val="en-GB"/>
+        </w:rPr>
+        <w:t>alias &lt;</w:t>
+      </w:r>
+      <w:proofErr w:type="spellStart"/>
+      <w:r>
+        <w:rPr>
+          <w:rFonts w:ascii="Consolas" w:hAnsi="Consolas"/>
+          <w:color w:val="24292E"/>
+          <w:sz w:val="21"/>
+          <w:szCs w:val="21"/>
+          <w:shd w:val="clear" w:color="auto" w:fill="F6F8FA"/>
+          <w:lang w:val="en-GB"/>
+        </w:rPr>
+        <w:t>aliasName</w:t>
+      </w:r>
+      <w:proofErr w:type="spellEnd"/>
+      <w:r>
+        <w:rPr>
+          <w:rFonts w:ascii="Consolas" w:hAnsi="Consolas"/>
+          <w:color w:val="24292E"/>
+          <w:sz w:val="21"/>
+          <w:szCs w:val="21"/>
+          <w:shd w:val="clear" w:color="auto" w:fill="F6F8FA"/>
+          <w:lang w:val="en-GB"/>
+        </w:rPr>
+        <w:t>&gt;='&lt;long command&gt;'</w:t>
+      </w:r>
+      <w:r>
+        <w:rPr>
+          <w:rFonts w:ascii="Consolas" w:hAnsi="Consolas"/>
+          <w:color w:val="24292E"/>
+          <w:sz w:val="21"/>
+          <w:szCs w:val="21"/>
+          <w:shd w:val="clear" w:color="auto" w:fill="F6F8FA"/>
+          <w:lang w:val="en-GB"/>
+        </w:rPr>
+        <w:br/>
+      </w:r>
+      <w:proofErr w:type="spellStart"/>
+      <w:r>
+        <w:rPr>
+          <w:rFonts w:ascii="Consolas" w:hAnsi="Consolas"/>
+          <w:color w:val="24292E"/>
+          <w:sz w:val="21"/>
+          <w:szCs w:val="21"/>
+          <w:shd w:val="clear" w:color="auto" w:fill="F6F8FA"/>
+          <w:lang w:val="en-GB"/>
+        </w:rPr>
+        <w:t>Bsp</w:t>
+      </w:r>
+      <w:proofErr w:type="spellEnd"/>
+      <w:r>
+        <w:rPr>
+          <w:rFonts w:ascii="Consolas" w:hAnsi="Consolas"/>
+          <w:color w:val="24292E"/>
+          <w:sz w:val="21"/>
+          <w:szCs w:val="21"/>
+          <w:shd w:val="clear" w:color="auto" w:fill="F6F8FA"/>
+          <w:lang w:val="en-GB"/>
+        </w:rPr>
+        <w:t>:</w:t>
+      </w:r>
+      <w:r>
+        <w:rPr>
+          <w:rFonts w:ascii="Consolas" w:hAnsi="Consolas"/>
+          <w:color w:val="24292E"/>
+          <w:sz w:val="21"/>
+          <w:szCs w:val="21"/>
+          <w:shd w:val="clear" w:color="auto" w:fill="F6F8FA"/>
+          <w:lang w:val="en-GB"/>
+        </w:rPr>
+        <w:br/>
+        <w:t xml:space="preserve">alias </w:t>
+      </w:r>
+      <w:r>
+        <w:rPr>
+          <w:rFonts w:ascii="Consolas" w:hAnsi="Consolas"/>
+          <w:color w:val="24292E"/>
+          <w:sz w:val="21"/>
+          <w:szCs w:val="21"/>
+          <w:shd w:val="clear" w:color="auto" w:fill="F6F8FA"/>
+          <w:lang w:val="en-GB"/>
+        </w:rPr>
+        <w:t>graph</w:t>
+      </w:r>
+      <w:r>
+        <w:rPr>
+          <w:rFonts w:ascii="Consolas" w:hAnsi="Consolas"/>
+          <w:color w:val="24292E"/>
+          <w:sz w:val="21"/>
+          <w:szCs w:val="21"/>
+          <w:shd w:val="clear" w:color="auto" w:fill="F6F8FA"/>
+          <w:lang w:val="en-GB"/>
+        </w:rPr>
+        <w:t>='git log --all --decorate --</w:t>
+      </w:r>
+      <w:proofErr w:type="spellStart"/>
+      <w:r>
+        <w:rPr>
+          <w:rFonts w:ascii="Consolas" w:hAnsi="Consolas"/>
+          <w:color w:val="24292E"/>
+          <w:sz w:val="21"/>
+          <w:szCs w:val="21"/>
+          <w:shd w:val="clear" w:color="auto" w:fill="F6F8FA"/>
+          <w:lang w:val="en-GB"/>
+        </w:rPr>
+        <w:t>oneline</w:t>
+      </w:r>
+      <w:proofErr w:type="spellEnd"/>
+      <w:r>
+        <w:rPr>
+          <w:rFonts w:ascii="Consolas" w:hAnsi="Consolas"/>
+          <w:color w:val="24292E"/>
+          <w:sz w:val="21"/>
+          <w:szCs w:val="21"/>
+          <w:shd w:val="clear" w:color="auto" w:fill="F6F8FA"/>
+          <w:lang w:val="en-GB"/>
+        </w:rPr>
+        <w:t xml:space="preserve"> --graph'</w:t>
+      </w:r>
+    </w:p>
+    <w:p>
+      <w:pPr>
+        <w:rPr>
           <w:sz w:val="24"/>
           <w:szCs w:val="24"/>
           <w:lang w:val="en-GB"/>
@@ -1538,46 +1737,19 @@
         </w:rPr>
         <w:t xml:space="preserve">At the prompt, type a secure passphrase. For more information, see </w:t>
       </w:r>
-      <w:r>
-        <w:fldChar w:fldCharType="begin"/>
-      </w:r>
-      <w:r>
-        <w:rPr>
-          <w:lang w:val="en-GB"/>
-        </w:rPr>
-        <w:instrText xml:space="preserve"> HYPERLINK "https://h</w:instrText>
-      </w:r>
-      <w:r>
-        <w:rPr>
-          <w:lang w:val="en-GB"/>
-        </w:rPr>
-        <w:instrText xml:space="preserve">elp.github.com/en/articles/working-with-ssh-key-passphrases" </w:instrText>
-      </w:r>
-      <w:r>
-        <w:fldChar w:fldCharType="separate"/>
-      </w:r>
-      <w:r>
-        <w:rPr>
-          <w:rFonts w:ascii="&amp;quot" w:eastAsia="Times New Roman" w:hAnsi="&amp;quot" w:cs="Times New Roman"/>
-          <w:color w:val="0366D6"/>
-          <w:sz w:val="24"/>
-          <w:szCs w:val="24"/>
-          <w:u w:val="single"/>
-          <w:lang w:val="en-GB" w:eastAsia="en-GB"/>
-        </w:rPr>
-        <w:t>"Working with SSH key passphrases"</w:t>
-      </w:r>
-      <w:r>
-        <w:rPr>
-          <w:rFonts w:ascii="&amp;quot" w:eastAsia="Times New Roman" w:hAnsi="&amp;quot" w:cs="Times New Roman"/>
-          <w:color w:val="0366D6"/>
-          <w:sz w:val="24"/>
-          <w:szCs w:val="24"/>
-          <w:u w:val="single"/>
-          <w:lang w:val="en-GB" w:eastAsia="en-GB"/>
-        </w:rPr>
-        <w:fldChar w:fldCharType="end"/>
-      </w:r>
+      <w:hyperlink r:id="rId11" w:history="1">
+        <w:r>
+          <w:rPr>
+            <w:rFonts w:ascii="&amp;quot" w:eastAsia="Times New Roman" w:hAnsi="&amp;quot" w:cs="Times New Roman"/>
+            <w:color w:val="0366D6"/>
+            <w:sz w:val="24"/>
+            <w:szCs w:val="24"/>
+            <w:u w:val="single"/>
+            <w:lang w:val="en-GB" w:eastAsia="en-GB"/>
+          </w:rPr>
+          <w:t>"Working with SSH key passphrases"</w:t>
+        </w:r>
+      </w:hyperlink>
       <w:r>
         <w:rPr>
           <w:rFonts w:ascii="&amp;quot" w:eastAsia="Times New Roman" w:hAnsi="&amp;quot" w:cs="Times New Roman"/>
@@ -2213,7 +2385,7 @@
     </w:p>
     <w:p>
       <w:pPr>
-        <w:pStyle w:val="StandardWeb"/>
+        <w:pStyle w:val="NormalWeb"/>
         <w:numPr>
           <w:ilvl w:val="0"/>
           <w:numId w:val="2"/>
@@ -2249,7 +2421,7 @@
     </w:p>
     <w:p>
       <w:pPr>
-        <w:pStyle w:val="StandardWeb"/>
+        <w:pStyle w:val="NormalWeb"/>
         <w:numPr>
           <w:ilvl w:val="0"/>
           <w:numId w:val="2"/>
@@ -2305,7 +2477,7 @@
     </w:p>
     <w:p>
       <w:pPr>
-        <w:pStyle w:val="StandardWeb"/>
+        <w:pStyle w:val="NormalWeb"/>
         <w:numPr>
           <w:ilvl w:val="0"/>
           <w:numId w:val="3"/>
@@ -2427,7 +2599,7 @@
     </w:p>
     <w:p>
       <w:pPr>
-        <w:pStyle w:val="StandardWeb"/>
+        <w:pStyle w:val="NormalWeb"/>
         <w:spacing w:before="225" w:beforeAutospacing="0" w:after="0" w:afterAutospacing="0"/>
         <w:ind w:left="720"/>
         <w:rPr>
@@ -2535,7 +2707,7 @@
     </w:p>
     <w:p>
       <w:pPr>
-        <w:pStyle w:val="StandardWeb"/>
+        <w:pStyle w:val="NormalWeb"/>
         <w:numPr>
           <w:ilvl w:val="0"/>
           <w:numId w:val="3"/>
@@ -2752,7 +2924,7 @@
     </w:p>
     <w:p>
       <w:pPr>
-        <w:pStyle w:val="HTMLVorformatiert"/>
+        <w:pStyle w:val="HTMLPreformatted"/>
         <w:shd w:val="clear" w:color="auto" w:fill="F6F8FA"/>
         <w:rPr>
           <w:rStyle w:val="user-select-contain"/>
@@ -2816,7 +2988,7 @@
     </w:p>
     <w:p>
       <w:pPr>
-        <w:pStyle w:val="HTMLVorformatiert"/>
+        <w:pStyle w:val="HTMLPreformatted"/>
         <w:shd w:val="clear" w:color="auto" w:fill="F6F8FA"/>
         <w:rPr>
           <w:rStyle w:val="user-select-contain"/>
@@ -2834,6 +3006,184 @@
           <w:sz w:val="21"/>
           <w:szCs w:val="21"/>
         </w:rPr>
+        <w:t xml:space="preserve">git branch </w:t>
+      </w:r>
+      <w:r>
+        <w:rPr>
+          <w:rStyle w:val="user-select-contain"/>
+          <w:rFonts w:ascii="Consolas" w:hAnsi="Consolas"/>
+          <w:color w:val="24292E"/>
+          <w:sz w:val="21"/>
+          <w:szCs w:val="21"/>
+        </w:rPr>
+        <w:t>-a</w:t>
+      </w:r>
+      <w:r>
+        <w:rPr>
+          <w:rStyle w:val="user-select-contain"/>
+          <w:rFonts w:ascii="Consolas" w:hAnsi="Consolas"/>
+          <w:color w:val="24292E"/>
+          <w:sz w:val="21"/>
+          <w:szCs w:val="21"/>
+        </w:rPr>
+        <w:tab/>
+      </w:r>
+      <w:r>
+        <w:rPr>
+          <w:rStyle w:val="user-select-contain"/>
+          <w:rFonts w:ascii="Consolas" w:hAnsi="Consolas"/>
+          <w:color w:val="24292E"/>
+          <w:sz w:val="21"/>
+          <w:szCs w:val="21"/>
+        </w:rPr>
+        <w:tab/>
+      </w:r>
+      <w:r>
+        <w:rPr>
+          <w:rStyle w:val="user-select-contain"/>
+          <w:rFonts w:ascii="Consolas" w:hAnsi="Consolas"/>
+          <w:color w:val="24292E"/>
+          <w:sz w:val="21"/>
+          <w:szCs w:val="21"/>
+        </w:rPr>
+        <w:tab/>
+      </w:r>
+      <w:r>
+        <w:rPr>
+          <w:rStyle w:val="user-select-contain"/>
+          <w:rFonts w:ascii="Arial" w:hAnsi="Arial" w:cs="Arial"/>
+          <w:color w:val="24292E"/>
+          <w:sz w:val="21"/>
+          <w:szCs w:val="21"/>
+        </w:rPr>
+        <w:tab/>
+        <w:t xml:space="preserve">shows </w:t>
+      </w:r>
+      <w:r>
+        <w:rPr>
+          <w:rStyle w:val="user-select-contain"/>
+          <w:rFonts w:ascii="Arial" w:hAnsi="Arial" w:cs="Arial"/>
+          <w:color w:val="24292E"/>
+          <w:sz w:val="21"/>
+          <w:szCs w:val="21"/>
+        </w:rPr>
+        <w:t>all branches and highlights</w:t>
+      </w:r>
+      <w:r>
+        <w:rPr>
+          <w:rStyle w:val="user-select-contain"/>
+          <w:rFonts w:ascii="Arial" w:hAnsi="Arial" w:cs="Arial"/>
+          <w:color w:val="24292E"/>
+          <w:sz w:val="21"/>
+          <w:szCs w:val="21"/>
+        </w:rPr>
+        <w:t xml:space="preserve"> branch we are currently on</w:t>
+      </w:r>
+    </w:p>
+    <w:p>
+      <w:pPr>
+        <w:pStyle w:val="HTMLPreformatted"/>
+        <w:shd w:val="clear" w:color="auto" w:fill="F6F8FA"/>
+        <w:rPr>
+          <w:rStyle w:val="user-select-contain"/>
+          <w:rFonts w:ascii="Consolas" w:hAnsi="Consolas"/>
+          <w:color w:val="24292E"/>
+          <w:sz w:val="21"/>
+          <w:szCs w:val="21"/>
+        </w:rPr>
+      </w:pPr>
+      <w:r>
+        <w:rPr>
+          <w:rStyle w:val="user-select-contain"/>
+          <w:rFonts w:ascii="Consolas" w:hAnsi="Consolas"/>
+          <w:color w:val="24292E"/>
+          <w:sz w:val="21"/>
+          <w:szCs w:val="21"/>
+        </w:rPr>
+        <w:t xml:space="preserve">git branch </w:t>
+      </w:r>
+      <w:r>
+        <w:rPr>
+          <w:rStyle w:val="user-select-contain"/>
+          <w:rFonts w:ascii="Consolas" w:hAnsi="Consolas"/>
+          <w:color w:val="24292E"/>
+          <w:sz w:val="21"/>
+          <w:szCs w:val="21"/>
+        </w:rPr>
+        <w:t>-r</w:t>
+      </w:r>
+      <w:r>
+        <w:rPr>
+          <w:rStyle w:val="user-select-contain"/>
+          <w:rFonts w:ascii="Consolas" w:hAnsi="Consolas"/>
+          <w:color w:val="24292E"/>
+          <w:sz w:val="21"/>
+          <w:szCs w:val="21"/>
+        </w:rPr>
+        <w:tab/>
+      </w:r>
+      <w:r>
+        <w:rPr>
+          <w:rStyle w:val="user-select-contain"/>
+          <w:rFonts w:ascii="Consolas" w:hAnsi="Consolas"/>
+          <w:color w:val="24292E"/>
+          <w:sz w:val="21"/>
+          <w:szCs w:val="21"/>
+        </w:rPr>
+        <w:tab/>
+      </w:r>
+      <w:r>
+        <w:rPr>
+          <w:rStyle w:val="user-select-contain"/>
+          <w:rFonts w:ascii="Consolas" w:hAnsi="Consolas"/>
+          <w:color w:val="24292E"/>
+          <w:sz w:val="21"/>
+          <w:szCs w:val="21"/>
+        </w:rPr>
+        <w:tab/>
+      </w:r>
+      <w:r>
+        <w:rPr>
+          <w:rStyle w:val="user-select-contain"/>
+          <w:rFonts w:ascii="Arial" w:hAnsi="Arial" w:cs="Arial"/>
+          <w:color w:val="24292E"/>
+          <w:sz w:val="21"/>
+          <w:szCs w:val="21"/>
+        </w:rPr>
+        <w:tab/>
+        <w:t xml:space="preserve">shows </w:t>
+      </w:r>
+      <w:r>
+        <w:rPr>
+          <w:rStyle w:val="user-select-contain"/>
+          <w:rFonts w:ascii="Arial" w:hAnsi="Arial" w:cs="Arial"/>
+          <w:color w:val="24292E"/>
+          <w:sz w:val="21"/>
+          <w:szCs w:val="21"/>
+        </w:rPr>
+        <w:t xml:space="preserve">only the remote branches </w:t>
+      </w:r>
+    </w:p>
+    <w:p>
+      <w:pPr>
+        <w:pStyle w:val="HTMLPreformatted"/>
+        <w:shd w:val="clear" w:color="auto" w:fill="F6F8FA"/>
+        <w:rPr>
+          <w:rStyle w:val="user-select-contain"/>
+          <w:rFonts w:ascii="Consolas" w:hAnsi="Consolas"/>
+          <w:color w:val="24292E"/>
+          <w:sz w:val="21"/>
+          <w:szCs w:val="21"/>
+        </w:rPr>
+      </w:pPr>
+      <w:r>
+        <w:rPr>
+          <w:rStyle w:val="user-select-contain"/>
+          <w:rFonts w:ascii="Consolas" w:hAnsi="Consolas"/>
+          <w:color w:val="24292E"/>
+          <w:sz w:val="21"/>
+          <w:szCs w:val="21"/>
+        </w:rPr>
         <w:t>git branch &lt;</w:t>
       </w:r>
       <w:proofErr w:type="spellStart"/>
@@ -2891,7 +3241,7 @@
     </w:p>
     <w:p>
       <w:pPr>
-        <w:pStyle w:val="HTMLVorformatiert"/>
+        <w:pStyle w:val="HTMLPreformatted"/>
         <w:shd w:val="clear" w:color="auto" w:fill="F6F8FA"/>
         <w:rPr>
           <w:rStyle w:val="user-select-contain"/>
@@ -2901,6 +3251,19 @@
           <w:szCs w:val="21"/>
         </w:rPr>
       </w:pPr>
+    </w:p>
+    <w:p>
+      <w:pPr>
+        <w:pStyle w:val="HTMLPreformatted"/>
+        <w:shd w:val="clear" w:color="auto" w:fill="F6F8FA"/>
+        <w:rPr>
+          <w:rStyle w:val="user-select-contain"/>
+          <w:rFonts w:ascii="Consolas" w:hAnsi="Consolas"/>
+          <w:color w:val="24292E"/>
+          <w:sz w:val="21"/>
+          <w:szCs w:val="21"/>
+        </w:rPr>
+      </w:pPr>
       <w:r>
         <w:rPr>
           <w:rStyle w:val="user-select-contain"/>
@@ -2966,7 +3329,105 @@
     </w:p>
     <w:p>
       <w:pPr>
-        <w:pStyle w:val="HTMLVorformatiert"/>
+        <w:pStyle w:val="HTMLPreformatted"/>
+        <w:shd w:val="clear" w:color="auto" w:fill="F6F8FA"/>
+        <w:rPr>
+          <w:rStyle w:val="user-select-contain"/>
+          <w:rFonts w:ascii="Consolas" w:hAnsi="Consolas"/>
+          <w:color w:val="24292E"/>
+          <w:sz w:val="21"/>
+          <w:szCs w:val="21"/>
+        </w:rPr>
+      </w:pPr>
+      <w:r>
+        <w:rPr>
+          <w:rStyle w:val="user-select-contain"/>
+          <w:rFonts w:ascii="Consolas" w:hAnsi="Consolas"/>
+          <w:color w:val="24292E"/>
+          <w:sz w:val="21"/>
+          <w:szCs w:val="21"/>
+        </w:rPr>
+        <w:t>git checkout &lt;</w:t>
+      </w:r>
+      <w:proofErr w:type="spellStart"/>
+      <w:r>
+        <w:rPr>
+          <w:rStyle w:val="user-select-contain"/>
+          <w:rFonts w:ascii="Consolas" w:hAnsi="Consolas"/>
+          <w:color w:val="24292E"/>
+          <w:sz w:val="21"/>
+          <w:szCs w:val="21"/>
+        </w:rPr>
+        <w:t>hashOfCommit</w:t>
+      </w:r>
+      <w:proofErr w:type="spellEnd"/>
+      <w:r>
+        <w:rPr>
+          <w:rStyle w:val="user-select-contain"/>
+          <w:rFonts w:ascii="Consolas" w:hAnsi="Consolas"/>
+          <w:color w:val="24292E"/>
+          <w:sz w:val="21"/>
+          <w:szCs w:val="21"/>
+        </w:rPr>
+        <w:t>&gt;</w:t>
+      </w:r>
+      <w:r>
+        <w:rPr>
+          <w:rStyle w:val="user-select-contain"/>
+          <w:rFonts w:ascii="Consolas" w:hAnsi="Consolas"/>
+          <w:color w:val="24292E"/>
+          <w:sz w:val="21"/>
+          <w:szCs w:val="21"/>
+        </w:rPr>
+        <w:tab/>
+      </w:r>
+      <w:r>
+        <w:rPr>
+          <w:rStyle w:val="user-select-contain"/>
+          <w:rFonts w:ascii="Consolas" w:hAnsi="Consolas"/>
+          <w:color w:val="24292E"/>
+          <w:sz w:val="21"/>
+          <w:szCs w:val="21"/>
+        </w:rPr>
+        <w:tab/>
+      </w:r>
+      <w:r>
+        <w:rPr>
+          <w:rStyle w:val="user-select-contain"/>
+          <w:rFonts w:ascii="Arial" w:hAnsi="Arial" w:cs="Arial"/>
+          <w:color w:val="24292E"/>
+          <w:sz w:val="21"/>
+          <w:szCs w:val="21"/>
+        </w:rPr>
+        <w:t xml:space="preserve">moves HEAD-pointer to the </w:t>
+      </w:r>
+      <w:r>
+        <w:rPr>
+          <w:rStyle w:val="user-select-contain"/>
+          <w:rFonts w:ascii="Arial" w:hAnsi="Arial" w:cs="Arial"/>
+          <w:color w:val="24292E"/>
+          <w:sz w:val="21"/>
+          <w:szCs w:val="21"/>
+        </w:rPr>
+        <w:t>commit (headless state)</w:t>
+      </w:r>
+    </w:p>
+    <w:p>
+      <w:pPr>
+        <w:pStyle w:val="HTMLPreformatted"/>
+        <w:shd w:val="clear" w:color="auto" w:fill="F6F8FA"/>
+        <w:rPr>
+          <w:rStyle w:val="user-select-contain"/>
+          <w:rFonts w:ascii="Consolas" w:hAnsi="Consolas"/>
+          <w:color w:val="24292E"/>
+          <w:sz w:val="21"/>
+          <w:szCs w:val="21"/>
+        </w:rPr>
+      </w:pPr>
+    </w:p>
+    <w:p>
+      <w:pPr>
+        <w:pStyle w:val="HTMLPreformatted"/>
         <w:shd w:val="clear" w:color="auto" w:fill="F6F8FA"/>
         <w:rPr>
           <w:rStyle w:val="user-select-contain"/>
@@ -3075,10 +3536,552 @@
     </w:p>
     <w:p>
       <w:pPr>
-        <w:pStyle w:val="HTMLVorformatiert"/>
+        <w:pStyle w:val="HTMLPreformatted"/>
         <w:shd w:val="clear" w:color="auto" w:fill="F6F8FA"/>
         <w:rPr>
           <w:rStyle w:val="user-select-contain"/>
+          <w:rFonts w:ascii="Consolas" w:hAnsi="Consolas"/>
+          <w:color w:val="24292E"/>
+          <w:sz w:val="21"/>
+          <w:szCs w:val="21"/>
+        </w:rPr>
+      </w:pPr>
+    </w:p>
+    <w:p>
+      <w:pPr>
+        <w:pStyle w:val="HTMLPreformatted"/>
+        <w:shd w:val="clear" w:color="auto" w:fill="F6F8FA"/>
+        <w:rPr>
+          <w:rStyle w:val="user-select-contain"/>
+          <w:rFonts w:ascii="Arial" w:hAnsi="Arial" w:cs="Arial"/>
+          <w:color w:val="24292E"/>
+          <w:sz w:val="21"/>
+          <w:szCs w:val="21"/>
+        </w:rPr>
+      </w:pPr>
+      <w:r>
+        <w:rPr>
+          <w:rStyle w:val="user-select-contain"/>
+          <w:rFonts w:ascii="Consolas" w:hAnsi="Consolas"/>
+          <w:color w:val="24292E"/>
+          <w:sz w:val="21"/>
+          <w:szCs w:val="21"/>
+        </w:rPr>
+        <w:t>git log</w:t>
+      </w:r>
+      <w:r>
+        <w:rPr>
+          <w:rStyle w:val="user-select-contain"/>
+          <w:rFonts w:ascii="Consolas" w:hAnsi="Consolas"/>
+          <w:color w:val="24292E"/>
+          <w:sz w:val="21"/>
+          <w:szCs w:val="21"/>
+        </w:rPr>
+        <w:t xml:space="preserve"> --</w:t>
+      </w:r>
+      <w:proofErr w:type="spellStart"/>
+      <w:r>
+        <w:rPr>
+          <w:rStyle w:val="user-select-contain"/>
+          <w:rFonts w:ascii="Consolas" w:hAnsi="Consolas"/>
+          <w:color w:val="24292E"/>
+          <w:sz w:val="21"/>
+          <w:szCs w:val="21"/>
+        </w:rPr>
+        <w:t>oneline</w:t>
+      </w:r>
+      <w:proofErr w:type="spellEnd"/>
+      <w:r>
+        <w:rPr>
+          <w:rStyle w:val="user-select-contain"/>
+          <w:rFonts w:ascii="Consolas" w:hAnsi="Consolas"/>
+          <w:color w:val="24292E"/>
+          <w:sz w:val="21"/>
+          <w:szCs w:val="21"/>
+        </w:rPr>
+        <w:tab/>
+      </w:r>
+      <w:r>
+        <w:rPr>
+          <w:rStyle w:val="user-select-contain"/>
+          <w:rFonts w:ascii="Consolas" w:hAnsi="Consolas"/>
+          <w:color w:val="24292E"/>
+          <w:sz w:val="21"/>
+          <w:szCs w:val="21"/>
+        </w:rPr>
+        <w:tab/>
+      </w:r>
+      <w:r>
+        <w:rPr>
+          <w:rStyle w:val="user-select-contain"/>
+          <w:rFonts w:ascii="Consolas" w:hAnsi="Consolas"/>
+          <w:color w:val="24292E"/>
+          <w:sz w:val="21"/>
+          <w:szCs w:val="21"/>
+        </w:rPr>
+        <w:tab/>
+      </w:r>
+      <w:r>
+        <w:rPr>
+          <w:rStyle w:val="user-select-contain"/>
+          <w:rFonts w:ascii="Arial" w:hAnsi="Arial" w:cs="Arial"/>
+          <w:color w:val="24292E"/>
+          <w:sz w:val="21"/>
+          <w:szCs w:val="21"/>
+        </w:rPr>
+        <w:t>shows all commits in a compact form</w:t>
+      </w:r>
+    </w:p>
+    <w:p>
+      <w:pPr>
+        <w:pStyle w:val="HTMLPreformatted"/>
+        <w:shd w:val="clear" w:color="auto" w:fill="F6F8FA"/>
+        <w:rPr>
+          <w:rStyle w:val="user-select-contain"/>
+          <w:rFonts w:ascii="Arial" w:hAnsi="Arial" w:cs="Arial"/>
+          <w:color w:val="24292E"/>
+          <w:sz w:val="21"/>
+          <w:szCs w:val="21"/>
+        </w:rPr>
+      </w:pPr>
+      <w:r>
+        <w:rPr>
+          <w:rStyle w:val="user-select-contain"/>
+          <w:rFonts w:ascii="Consolas" w:hAnsi="Consolas"/>
+          <w:color w:val="24292E"/>
+          <w:sz w:val="21"/>
+          <w:szCs w:val="21"/>
+        </w:rPr>
+        <w:t xml:space="preserve">git log </w:t>
+      </w:r>
+      <w:r>
+        <w:rPr>
+          <w:rStyle w:val="user-select-contain"/>
+          <w:rFonts w:ascii="Consolas" w:hAnsi="Consolas"/>
+          <w:color w:val="24292E"/>
+          <w:sz w:val="21"/>
+          <w:szCs w:val="21"/>
+        </w:rPr>
+        <w:t>--</w:t>
+      </w:r>
+      <w:r>
+        <w:rPr>
+          <w:rStyle w:val="user-select-contain"/>
+          <w:rFonts w:ascii="Consolas" w:hAnsi="Consolas"/>
+          <w:color w:val="24292E"/>
+          <w:sz w:val="21"/>
+          <w:szCs w:val="21"/>
+        </w:rPr>
+        <w:t>graph</w:t>
+      </w:r>
+      <w:r>
+        <w:rPr>
+          <w:rStyle w:val="user-select-contain"/>
+          <w:rFonts w:ascii="Consolas" w:hAnsi="Consolas"/>
+          <w:color w:val="24292E"/>
+          <w:sz w:val="21"/>
+          <w:szCs w:val="21"/>
+        </w:rPr>
+        <w:tab/>
+      </w:r>
+      <w:r>
+        <w:rPr>
+          <w:rStyle w:val="user-select-contain"/>
+          <w:rFonts w:ascii="Consolas" w:hAnsi="Consolas"/>
+          <w:color w:val="24292E"/>
+          <w:sz w:val="21"/>
+          <w:szCs w:val="21"/>
+        </w:rPr>
+        <w:tab/>
+      </w:r>
+      <w:r>
+        <w:rPr>
+          <w:rStyle w:val="user-select-contain"/>
+          <w:rFonts w:ascii="Consolas" w:hAnsi="Consolas"/>
+          <w:color w:val="24292E"/>
+          <w:sz w:val="21"/>
+          <w:szCs w:val="21"/>
+        </w:rPr>
+        <w:tab/>
+      </w:r>
+      <w:r>
+        <w:rPr>
+          <w:rStyle w:val="user-select-contain"/>
+          <w:rFonts w:ascii="Consolas" w:hAnsi="Consolas"/>
+          <w:color w:val="24292E"/>
+          <w:sz w:val="21"/>
+          <w:szCs w:val="21"/>
+        </w:rPr>
+        <w:tab/>
+      </w:r>
+      <w:r>
+        <w:rPr>
+          <w:rStyle w:val="user-select-contain"/>
+          <w:rFonts w:ascii="Arial" w:hAnsi="Arial" w:cs="Arial"/>
+          <w:color w:val="24292E"/>
+          <w:sz w:val="21"/>
+          <w:szCs w:val="21"/>
+        </w:rPr>
+        <w:t xml:space="preserve">shows </w:t>
+      </w:r>
+      <w:r>
+        <w:rPr>
+          <w:rStyle w:val="user-select-contain"/>
+          <w:rFonts w:ascii="Arial" w:hAnsi="Arial" w:cs="Arial"/>
+          <w:color w:val="24292E"/>
+          <w:sz w:val="21"/>
+          <w:szCs w:val="21"/>
+        </w:rPr>
+        <w:t>branching and merging</w:t>
+      </w:r>
+    </w:p>
+    <w:p>
+      <w:pPr>
+        <w:pStyle w:val="HTMLPreformatted"/>
+        <w:shd w:val="clear" w:color="auto" w:fill="F6F8FA"/>
+        <w:rPr>
+          <w:rStyle w:val="user-select-contain"/>
+          <w:rFonts w:ascii="Consolas" w:hAnsi="Consolas"/>
+          <w:color w:val="24292E"/>
+          <w:sz w:val="21"/>
+          <w:szCs w:val="21"/>
+        </w:rPr>
+      </w:pPr>
+    </w:p>
+    <w:p>
+      <w:pPr>
+        <w:pStyle w:val="HTMLPreformatted"/>
+        <w:shd w:val="clear" w:color="auto" w:fill="F6F8FA"/>
+        <w:rPr>
+          <w:rStyle w:val="user-select-contain"/>
+          <w:rFonts w:ascii="Arial" w:hAnsi="Arial" w:cs="Arial"/>
+          <w:color w:val="24292E"/>
+          <w:sz w:val="21"/>
+          <w:szCs w:val="21"/>
+        </w:rPr>
+      </w:pPr>
+      <w:r>
+        <w:rPr>
+          <w:rStyle w:val="user-select-contain"/>
+          <w:rFonts w:ascii="Consolas" w:hAnsi="Consolas"/>
+          <w:color w:val="24292E"/>
+          <w:sz w:val="21"/>
+          <w:szCs w:val="21"/>
+        </w:rPr>
+        <w:t>git branch –merged</w:t>
+      </w:r>
+      <w:r>
+        <w:rPr>
+          <w:rStyle w:val="user-select-contain"/>
+          <w:rFonts w:ascii="Consolas" w:hAnsi="Consolas"/>
+          <w:color w:val="24292E"/>
+          <w:sz w:val="21"/>
+          <w:szCs w:val="21"/>
+        </w:rPr>
+        <w:tab/>
+      </w:r>
+      <w:r>
+        <w:rPr>
+          <w:rStyle w:val="user-select-contain"/>
+          <w:rFonts w:ascii="Consolas" w:hAnsi="Consolas"/>
+          <w:color w:val="24292E"/>
+          <w:sz w:val="21"/>
+          <w:szCs w:val="21"/>
+        </w:rPr>
+        <w:tab/>
+      </w:r>
+      <w:r>
+        <w:rPr>
+          <w:rStyle w:val="user-select-contain"/>
+          <w:rFonts w:ascii="Consolas" w:hAnsi="Consolas"/>
+          <w:color w:val="24292E"/>
+          <w:sz w:val="21"/>
+          <w:szCs w:val="21"/>
+        </w:rPr>
+        <w:tab/>
+      </w:r>
+      <w:r>
+        <w:rPr>
+          <w:rStyle w:val="user-select-contain"/>
+          <w:rFonts w:ascii="Arial" w:hAnsi="Arial" w:cs="Arial"/>
+          <w:color w:val="24292E"/>
+          <w:sz w:val="21"/>
+          <w:szCs w:val="21"/>
+        </w:rPr>
+        <w:t>shows which branches were merged</w:t>
+      </w:r>
+    </w:p>
+    <w:p>
+      <w:pPr>
+        <w:pStyle w:val="HTMLPreformatted"/>
+        <w:shd w:val="clear" w:color="auto" w:fill="F6F8FA"/>
+        <w:rPr>
+          <w:rStyle w:val="user-select-contain"/>
+          <w:rFonts w:ascii="Arial" w:hAnsi="Arial" w:cs="Arial"/>
+          <w:color w:val="24292E"/>
+          <w:sz w:val="21"/>
+          <w:szCs w:val="21"/>
+        </w:rPr>
+      </w:pPr>
+      <w:r>
+        <w:rPr>
+          <w:rStyle w:val="user-select-contain"/>
+          <w:rFonts w:ascii="Consolas" w:hAnsi="Consolas"/>
+          <w:color w:val="24292E"/>
+          <w:sz w:val="21"/>
+          <w:szCs w:val="21"/>
+        </w:rPr>
+        <w:t>git branch -d &lt;</w:t>
+      </w:r>
+      <w:proofErr w:type="spellStart"/>
+      <w:r>
+        <w:rPr>
+          <w:rStyle w:val="user-select-contain"/>
+          <w:rFonts w:ascii="Consolas" w:hAnsi="Consolas"/>
+          <w:color w:val="24292E"/>
+          <w:sz w:val="21"/>
+          <w:szCs w:val="21"/>
+        </w:rPr>
+        <w:t>nameOfBranchToBeDeleted</w:t>
+      </w:r>
+      <w:proofErr w:type="spellEnd"/>
+      <w:r>
+        <w:rPr>
+          <w:rStyle w:val="user-select-contain"/>
+          <w:rFonts w:ascii="Consolas" w:hAnsi="Consolas"/>
+          <w:color w:val="24292E"/>
+          <w:sz w:val="21"/>
+          <w:szCs w:val="21"/>
+        </w:rPr>
+        <w:t>&gt;</w:t>
+      </w:r>
+      <w:r>
+        <w:rPr>
+          <w:rStyle w:val="user-select-contain"/>
+          <w:rFonts w:ascii="Consolas" w:hAnsi="Consolas"/>
+          <w:color w:val="24292E"/>
+          <w:sz w:val="21"/>
+          <w:szCs w:val="21"/>
+        </w:rPr>
+        <w:tab/>
+      </w:r>
+      <w:r>
+        <w:rPr>
+          <w:rStyle w:val="user-select-contain"/>
+          <w:rFonts w:ascii="Arial" w:hAnsi="Arial" w:cs="Arial"/>
+          <w:color w:val="24292E"/>
+          <w:sz w:val="21"/>
+          <w:szCs w:val="21"/>
+        </w:rPr>
+        <w:t>deletes a branch</w:t>
+      </w:r>
+      <w:r>
+        <w:rPr>
+          <w:rStyle w:val="user-select-contain"/>
+          <w:rFonts w:ascii="Arial" w:hAnsi="Arial" w:cs="Arial"/>
+          <w:color w:val="24292E"/>
+          <w:sz w:val="21"/>
+          <w:szCs w:val="21"/>
+          <w:lang w:val="en-DE"/>
+        </w:rPr>
+        <w:sym w:font="Wingdings" w:char="F0E0"/>
+      </w:r>
+      <w:r>
+        <w:rPr>
+          <w:rStyle w:val="user-select-contain"/>
+          <w:rFonts w:ascii="Arial" w:hAnsi="Arial" w:cs="Arial"/>
+          <w:color w:val="24292E"/>
+          <w:sz w:val="21"/>
+          <w:szCs w:val="21"/>
+        </w:rPr>
+        <w:t xml:space="preserve"> has safety</w:t>
+      </w:r>
+      <w:r>
+        <w:rPr>
+          <w:rStyle w:val="user-select-contain"/>
+          <w:rFonts w:ascii="Arial" w:hAnsi="Arial" w:cs="Arial"/>
+          <w:color w:val="24292E"/>
+          <w:sz w:val="21"/>
+          <w:szCs w:val="21"/>
+        </w:rPr>
+        <w:t xml:space="preserve"> net</w:t>
+      </w:r>
+      <w:r>
+        <w:rPr>
+          <w:rStyle w:val="user-select-contain"/>
+          <w:rFonts w:ascii="Arial" w:hAnsi="Arial" w:cs="Arial"/>
+          <w:color w:val="24292E"/>
+          <w:sz w:val="21"/>
+          <w:szCs w:val="21"/>
+        </w:rPr>
+        <w:t xml:space="preserve">, if </w:t>
+      </w:r>
+      <w:r>
+        <w:rPr>
+          <w:rStyle w:val="user-select-contain"/>
+          <w:rFonts w:ascii="Arial" w:hAnsi="Arial" w:cs="Arial"/>
+          <w:color w:val="24292E"/>
+          <w:sz w:val="21"/>
+          <w:szCs w:val="21"/>
+        </w:rPr>
+        <w:t>it</w:t>
+      </w:r>
+      <w:r>
+        <w:rPr>
+          <w:rStyle w:val="user-select-contain"/>
+          <w:rFonts w:ascii="Arial" w:hAnsi="Arial" w:cs="Arial"/>
+          <w:color w:val="24292E"/>
+          <w:sz w:val="21"/>
+          <w:szCs w:val="21"/>
+        </w:rPr>
+        <w:t xml:space="preserve"> has not been merged</w:t>
+      </w:r>
+    </w:p>
+    <w:p>
+      <w:pPr>
+        <w:pStyle w:val="HTMLPreformatted"/>
+        <w:shd w:val="clear" w:color="auto" w:fill="F6F8FA"/>
+        <w:rPr>
+          <w:rStyle w:val="user-select-contain"/>
+          <w:rFonts w:ascii="Consolas" w:hAnsi="Consolas"/>
+          <w:color w:val="24292E"/>
+          <w:sz w:val="21"/>
+          <w:szCs w:val="21"/>
+        </w:rPr>
+      </w:pPr>
+      <w:r>
+        <w:rPr>
+          <w:rStyle w:val="user-select-contain"/>
+          <w:rFonts w:ascii="Consolas" w:hAnsi="Consolas"/>
+          <w:color w:val="24292E"/>
+          <w:sz w:val="21"/>
+          <w:szCs w:val="21"/>
+        </w:rPr>
+        <w:t xml:space="preserve">git </w:t>
+      </w:r>
+      <w:r>
+        <w:rPr>
+          <w:rStyle w:val="user-select-contain"/>
+          <w:rFonts w:ascii="Consolas" w:hAnsi="Consolas"/>
+          <w:color w:val="24292E"/>
+          <w:sz w:val="21"/>
+          <w:szCs w:val="21"/>
+        </w:rPr>
+        <w:t xml:space="preserve">branch </w:t>
+      </w:r>
+      <w:r>
+        <w:rPr>
+          <w:rStyle w:val="user-select-contain"/>
+          <w:rFonts w:ascii="Consolas" w:hAnsi="Consolas"/>
+          <w:color w:val="24292E"/>
+          <w:sz w:val="21"/>
+          <w:szCs w:val="21"/>
+          <w:highlight w:val="cyan"/>
+        </w:rPr>
+        <w:t>-D</w:t>
+      </w:r>
+      <w:r>
+        <w:rPr>
+          <w:rStyle w:val="user-select-contain"/>
+          <w:rFonts w:ascii="Consolas" w:hAnsi="Consolas"/>
+          <w:color w:val="24292E"/>
+          <w:sz w:val="21"/>
+          <w:szCs w:val="21"/>
+        </w:rPr>
+        <w:t xml:space="preserve"> &lt;</w:t>
+      </w:r>
+      <w:proofErr w:type="spellStart"/>
+      <w:r>
+        <w:rPr>
+          <w:rStyle w:val="user-select-contain"/>
+          <w:rFonts w:ascii="Consolas" w:hAnsi="Consolas"/>
+          <w:color w:val="24292E"/>
+          <w:sz w:val="21"/>
+          <w:szCs w:val="21"/>
+        </w:rPr>
+        <w:t>nameOfBranchToBeDeleted</w:t>
+      </w:r>
+      <w:proofErr w:type="spellEnd"/>
+      <w:r>
+        <w:rPr>
+          <w:rStyle w:val="user-select-contain"/>
+          <w:rFonts w:ascii="Consolas" w:hAnsi="Consolas"/>
+          <w:color w:val="24292E"/>
+          <w:sz w:val="21"/>
+          <w:szCs w:val="21"/>
+        </w:rPr>
+        <w:t>&gt;</w:t>
+      </w:r>
+      <w:r>
+        <w:rPr>
+          <w:rStyle w:val="user-select-contain"/>
+          <w:rFonts w:ascii="Consolas" w:hAnsi="Consolas"/>
+          <w:color w:val="24292E"/>
+          <w:sz w:val="21"/>
+          <w:szCs w:val="21"/>
+        </w:rPr>
+        <w:tab/>
+      </w:r>
+      <w:r>
+        <w:rPr>
+          <w:rStyle w:val="user-select-contain"/>
+          <w:rFonts w:ascii="Arial" w:hAnsi="Arial" w:cs="Arial"/>
+          <w:color w:val="24292E"/>
+          <w:sz w:val="21"/>
+          <w:szCs w:val="21"/>
+        </w:rPr>
+        <w:t xml:space="preserve">forces a deletion of a branch, </w:t>
+      </w:r>
+      <w:r>
+        <w:rPr>
+          <w:rStyle w:val="user-select-contain"/>
+          <w:rFonts w:ascii="Arial" w:hAnsi="Arial" w:cs="Arial"/>
+          <w:color w:val="24292E"/>
+          <w:sz w:val="21"/>
+          <w:szCs w:val="21"/>
+        </w:rPr>
+        <w:t xml:space="preserve">without </w:t>
+      </w:r>
+      <w:r>
+        <w:rPr>
+          <w:rStyle w:val="user-select-contain"/>
+          <w:rFonts w:ascii="Arial" w:hAnsi="Arial" w:cs="Arial"/>
+          <w:color w:val="24292E"/>
+          <w:sz w:val="21"/>
+          <w:szCs w:val="21"/>
+        </w:rPr>
+        <w:t>safety</w:t>
+      </w:r>
+      <w:r>
+        <w:rPr>
+          <w:rStyle w:val="user-select-contain"/>
+          <w:rFonts w:ascii="Arial" w:hAnsi="Arial" w:cs="Arial"/>
+          <w:color w:val="24292E"/>
+          <w:sz w:val="21"/>
+          <w:szCs w:val="21"/>
+        </w:rPr>
+        <w:t xml:space="preserve"> net</w:t>
+      </w:r>
+    </w:p>
+    <w:p>
+      <w:pPr>
+        <w:pStyle w:val="HTMLPreformatted"/>
+        <w:shd w:val="clear" w:color="auto" w:fill="F6F8FA"/>
+        <w:rPr>
+          <w:rStyle w:val="user-select-contain"/>
+          <w:rFonts w:ascii="Consolas" w:hAnsi="Consolas"/>
+          <w:color w:val="24292E"/>
+          <w:sz w:val="21"/>
+          <w:szCs w:val="21"/>
+        </w:rPr>
+      </w:pPr>
+    </w:p>
+    <w:p>
+      <w:pPr>
+        <w:pStyle w:val="HTMLPreformatted"/>
+        <w:shd w:val="clear" w:color="auto" w:fill="F6F8FA"/>
+        <w:rPr>
+          <w:rStyle w:val="user-select-contain"/>
           <w:rFonts w:ascii="Arial" w:hAnsi="Arial" w:cs="Arial"/>
           <w:color w:val="24292E"/>
           <w:sz w:val="21"/>
@@ -3166,6 +4169,181 @@
           <w:sz w:val="21"/>
           <w:szCs w:val="21"/>
         </w:rPr>
+        <w:t xml:space="preserve"> integrates the changes of the branch into </w:t>
+      </w:r>
+      <w:r>
+        <w:rPr>
+          <w:rStyle w:val="user-select-contain"/>
+          <w:rFonts w:ascii="Arial" w:hAnsi="Arial" w:cs="Arial"/>
+          <w:color w:val="24292E"/>
+          <w:sz w:val="21"/>
+          <w:szCs w:val="21"/>
+        </w:rPr>
+        <w:t>current</w:t>
+      </w:r>
+    </w:p>
+    <w:p>
+      <w:pPr>
+        <w:pStyle w:val="HTMLPreformatted"/>
+        <w:shd w:val="clear" w:color="auto" w:fill="F6F8FA"/>
+        <w:rPr>
+          <w:rStyle w:val="user-select-contain"/>
+          <w:rFonts w:ascii="Arial" w:hAnsi="Arial" w:cs="Arial"/>
+          <w:color w:val="24292E"/>
+          <w:sz w:val="21"/>
+          <w:szCs w:val="21"/>
+        </w:rPr>
+      </w:pPr>
+      <w:r>
+        <w:rPr>
+          <w:rStyle w:val="user-select-contain"/>
+          <w:rFonts w:ascii="Consolas" w:hAnsi="Consolas"/>
+          <w:color w:val="24292E"/>
+          <w:sz w:val="21"/>
+          <w:szCs w:val="21"/>
+        </w:rPr>
+        <w:t>git merge &lt;</w:t>
+      </w:r>
+      <w:proofErr w:type="spellStart"/>
+      <w:r>
+        <w:rPr>
+          <w:rStyle w:val="user-select-contain"/>
+          <w:rFonts w:ascii="Consolas" w:hAnsi="Consolas"/>
+          <w:color w:val="24292E"/>
+          <w:sz w:val="21"/>
+          <w:szCs w:val="21"/>
+        </w:rPr>
+        <w:t>b</w:t>
+      </w:r>
+      <w:r>
+        <w:rPr>
+          <w:rStyle w:val="user-select-contain"/>
+          <w:rFonts w:ascii="Consolas" w:hAnsi="Consolas"/>
+          <w:color w:val="24292E"/>
+          <w:sz w:val="21"/>
+          <w:szCs w:val="21"/>
+        </w:rPr>
+        <w:t>ranchToMerge</w:t>
+      </w:r>
+      <w:r>
+        <w:rPr>
+          <w:rStyle w:val="user-select-contain"/>
+          <w:rFonts w:ascii="Consolas" w:hAnsi="Consolas"/>
+          <w:color w:val="24292E"/>
+          <w:sz w:val="21"/>
+          <w:szCs w:val="21"/>
+        </w:rPr>
+        <w:t>IntoCurrent</w:t>
+      </w:r>
+      <w:proofErr w:type="spellEnd"/>
+      <w:r>
+        <w:rPr>
+          <w:rStyle w:val="user-select-contain"/>
+          <w:rFonts w:ascii="Consolas" w:hAnsi="Consolas"/>
+          <w:color w:val="24292E"/>
+          <w:sz w:val="21"/>
+          <w:szCs w:val="21"/>
+        </w:rPr>
+        <w:t>&gt;</w:t>
+      </w:r>
+      <w:r>
+        <w:rPr>
+          <w:rStyle w:val="user-select-contain"/>
+          <w:rFonts w:ascii="Consolas" w:hAnsi="Consolas"/>
+          <w:color w:val="24292E"/>
+          <w:sz w:val="21"/>
+          <w:szCs w:val="21"/>
+        </w:rPr>
+        <w:tab/>
+      </w:r>
+      <w:r>
+        <w:rPr>
+          <w:rStyle w:val="user-select-contain"/>
+          <w:rFonts w:ascii="Arial" w:hAnsi="Arial" w:cs="Arial"/>
+          <w:b/>
+          <w:color w:val="24292E"/>
+          <w:sz w:val="21"/>
+          <w:szCs w:val="21"/>
+        </w:rPr>
+        <w:t>3way merge</w:t>
+      </w:r>
+      <w:r>
+        <w:rPr>
+          <w:rStyle w:val="user-select-contain"/>
+          <w:rFonts w:ascii="Arial" w:hAnsi="Arial" w:cs="Arial"/>
+          <w:color w:val="24292E"/>
+          <w:sz w:val="21"/>
+          <w:szCs w:val="21"/>
+        </w:rPr>
+        <w:t xml:space="preserve"> integrates the changes of the branch into </w:t>
+      </w:r>
+      <w:r>
+        <w:rPr>
+          <w:rStyle w:val="user-select-contain"/>
+          <w:rFonts w:ascii="Arial" w:hAnsi="Arial" w:cs="Arial"/>
+          <w:color w:val="24292E"/>
+          <w:sz w:val="21"/>
+          <w:szCs w:val="21"/>
+        </w:rPr>
+        <w:t>current</w:t>
+      </w:r>
+    </w:p>
+    <w:p>
+      <w:pPr>
+        <w:pStyle w:val="HTMLPreformatted"/>
+        <w:shd w:val="clear" w:color="auto" w:fill="F6F8FA"/>
+        <w:rPr>
+          <w:rStyle w:val="user-select-contain"/>
+          <w:rFonts w:ascii="Consolas" w:hAnsi="Consolas"/>
+          <w:color w:val="24292E"/>
+          <w:sz w:val="21"/>
+          <w:szCs w:val="21"/>
+        </w:rPr>
+      </w:pPr>
+    </w:p>
+    <w:p>
+      <w:pPr>
+        <w:pStyle w:val="HTMLPreformatted"/>
+        <w:shd w:val="clear" w:color="auto" w:fill="F6F8FA"/>
+        <w:rPr>
+          <w:rStyle w:val="user-select-contain"/>
+          <w:rFonts w:ascii="Consolas" w:hAnsi="Consolas"/>
+          <w:color w:val="24292E"/>
+          <w:sz w:val="21"/>
+          <w:szCs w:val="21"/>
+        </w:rPr>
+      </w:pPr>
+    </w:p>
+    <w:p>
+      <w:pPr>
+        <w:pStyle w:val="HTMLPreformatted"/>
+        <w:shd w:val="clear" w:color="auto" w:fill="F6F8FA"/>
+        <w:rPr>
+          <w:rStyle w:val="user-select-contain"/>
+          <w:rFonts w:ascii="Arial" w:hAnsi="Arial" w:cs="Arial"/>
+          <w:color w:val="24292E"/>
+          <w:sz w:val="21"/>
+          <w:szCs w:val="21"/>
+        </w:rPr>
+      </w:pPr>
+      <w:r>
+        <w:rPr>
+          <w:rStyle w:val="user-select-contain"/>
+          <w:rFonts w:ascii="Consolas" w:hAnsi="Consolas"/>
+          <w:color w:val="24292E"/>
+          <w:sz w:val="21"/>
+          <w:szCs w:val="21"/>
+        </w:rPr>
+        <w:t>git stash</w:t>
+      </w:r>
+      <w:r>
+        <w:rPr>
+          <w:rStyle w:val="user-select-contain"/>
+          <w:rFonts w:ascii="Arial" w:hAnsi="Arial" w:cs="Arial"/>
+          <w:color w:val="24292E"/>
+          <w:sz w:val="21"/>
+          <w:szCs w:val="21"/>
+        </w:rPr>
         <w:t xml:space="preserve"> </w:t>
       </w:r>
       <w:r>
@@ -3176,22 +4354,113 @@
           <w:sz w:val="21"/>
           <w:szCs w:val="21"/>
         </w:rPr>
-        <w:t xml:space="preserve">integrates the changes of the branch into </w:t>
-      </w:r>
-      <w:r>
-        <w:rPr>
-          <w:rStyle w:val="user-select-contain"/>
-          <w:rFonts w:ascii="Arial" w:hAnsi="Arial" w:cs="Arial"/>
-          <w:color w:val="24292E"/>
-          <w:sz w:val="21"/>
-          <w:szCs w:val="21"/>
-        </w:rPr>
-        <w:t>current</w:t>
-      </w:r>
-    </w:p>
-    <w:p>
-      <w:pPr>
-        <w:pStyle w:val="HTMLVorformatiert"/>
+        <w:tab/>
+      </w:r>
+      <w:r>
+        <w:rPr>
+          <w:rStyle w:val="user-select-contain"/>
+          <w:rFonts w:ascii="Arial" w:hAnsi="Arial" w:cs="Arial"/>
+          <w:color w:val="24292E"/>
+          <w:sz w:val="21"/>
+          <w:szCs w:val="21"/>
+        </w:rPr>
+        <w:tab/>
+      </w:r>
+      <w:r>
+        <w:rPr>
+          <w:rStyle w:val="user-select-contain"/>
+          <w:rFonts w:ascii="Arial" w:hAnsi="Arial" w:cs="Arial"/>
+          <w:color w:val="24292E"/>
+          <w:sz w:val="21"/>
+          <w:szCs w:val="21"/>
+        </w:rPr>
+        <w:tab/>
+      </w:r>
+      <w:r>
+        <w:rPr>
+          <w:rStyle w:val="user-select-contain"/>
+          <w:rFonts w:ascii="Arial" w:hAnsi="Arial" w:cs="Arial"/>
+          <w:color w:val="24292E"/>
+          <w:sz w:val="21"/>
+          <w:szCs w:val="21"/>
+        </w:rPr>
+        <w:tab/>
+        <w:t xml:space="preserve">saving changes without having to commit them before </w:t>
+      </w:r>
+      <w:r>
+        <w:rPr>
+          <w:rStyle w:val="user-select-contain"/>
+          <w:rFonts w:ascii="Arial" w:hAnsi="Arial" w:cs="Arial"/>
+          <w:color w:val="24292E"/>
+          <w:sz w:val="21"/>
+          <w:szCs w:val="21"/>
+        </w:rPr>
+        <w:br/>
+      </w:r>
+      <w:r>
+        <w:rPr>
+          <w:rStyle w:val="user-select-contain"/>
+          <w:rFonts w:ascii="Arial" w:hAnsi="Arial" w:cs="Arial"/>
+          <w:color w:val="24292E"/>
+          <w:sz w:val="21"/>
+          <w:szCs w:val="21"/>
+        </w:rPr>
+        <w:tab/>
+      </w:r>
+      <w:r>
+        <w:rPr>
+          <w:rStyle w:val="user-select-contain"/>
+          <w:rFonts w:ascii="Arial" w:hAnsi="Arial" w:cs="Arial"/>
+          <w:color w:val="24292E"/>
+          <w:sz w:val="21"/>
+          <w:szCs w:val="21"/>
+        </w:rPr>
+        <w:tab/>
+      </w:r>
+      <w:r>
+        <w:rPr>
+          <w:rStyle w:val="user-select-contain"/>
+          <w:rFonts w:ascii="Arial" w:hAnsi="Arial" w:cs="Arial"/>
+          <w:color w:val="24292E"/>
+          <w:sz w:val="21"/>
+          <w:szCs w:val="21"/>
+        </w:rPr>
+        <w:tab/>
+      </w:r>
+      <w:r>
+        <w:rPr>
+          <w:rStyle w:val="user-select-contain"/>
+          <w:rFonts w:ascii="Arial" w:hAnsi="Arial" w:cs="Arial"/>
+          <w:color w:val="24292E"/>
+          <w:sz w:val="21"/>
+          <w:szCs w:val="21"/>
+        </w:rPr>
+        <w:tab/>
+      </w:r>
+      <w:r>
+        <w:rPr>
+          <w:rStyle w:val="user-select-contain"/>
+          <w:rFonts w:ascii="Arial" w:hAnsi="Arial" w:cs="Arial"/>
+          <w:color w:val="24292E"/>
+          <w:sz w:val="21"/>
+          <w:szCs w:val="21"/>
+        </w:rPr>
+        <w:tab/>
+      </w:r>
+      <w:r>
+        <w:rPr>
+          <w:rStyle w:val="user-select-contain"/>
+          <w:rFonts w:ascii="Arial" w:hAnsi="Arial" w:cs="Arial"/>
+          <w:color w:val="24292E"/>
+          <w:sz w:val="21"/>
+          <w:szCs w:val="21"/>
+        </w:rPr>
+        <w:t>changing a branch</w:t>
+      </w:r>
+    </w:p>
+    <w:p>
+      <w:pPr>
+        <w:pStyle w:val="HTMLPreformatted"/>
         <w:shd w:val="clear" w:color="auto" w:fill="F6F8FA"/>
         <w:rPr>
           <w:rStyle w:val="user-select-contain"/>
@@ -3209,32 +4478,477 @@
           <w:sz w:val="21"/>
           <w:szCs w:val="21"/>
         </w:rPr>
-        <w:t>git log</w:t>
-      </w:r>
-      <w:r>
-        <w:rPr>
-          <w:rStyle w:val="user-select-contain"/>
-          <w:rFonts w:ascii="Consolas" w:hAnsi="Consolas"/>
-          <w:color w:val="24292E"/>
-          <w:sz w:val="21"/>
-          <w:szCs w:val="21"/>
-        </w:rPr>
-        <w:t xml:space="preserve"> --</w:t>
+        <w:t xml:space="preserve">git stash </w:t>
+      </w:r>
+      <w:proofErr w:type="gramStart"/>
+      <w:r>
+        <w:rPr>
+          <w:rStyle w:val="user-select-contain"/>
+          <w:rFonts w:ascii="Consolas" w:hAnsi="Consolas"/>
+          <w:color w:val="24292E"/>
+          <w:sz w:val="21"/>
+          <w:szCs w:val="21"/>
+        </w:rPr>
+        <w:t>save</w:t>
+      </w:r>
+      <w:proofErr w:type="gramEnd"/>
+      <w:r>
+        <w:rPr>
+          <w:rStyle w:val="user-select-contain"/>
+          <w:rFonts w:ascii="Consolas" w:hAnsi="Consolas"/>
+          <w:color w:val="24292E"/>
+          <w:sz w:val="21"/>
+          <w:szCs w:val="21"/>
+        </w:rPr>
+        <w:t xml:space="preserve"> “stash message”</w:t>
+      </w:r>
+      <w:r>
+        <w:rPr>
+          <w:rStyle w:val="user-select-contain"/>
+          <w:rFonts w:ascii="Arial" w:hAnsi="Arial" w:cs="Arial"/>
+          <w:color w:val="24292E"/>
+          <w:sz w:val="21"/>
+          <w:szCs w:val="21"/>
+        </w:rPr>
+        <w:tab/>
+        <w:t>stashing with a message</w:t>
+      </w:r>
+    </w:p>
+    <w:p>
+      <w:pPr>
+        <w:pStyle w:val="HTMLPreformatted"/>
+        <w:shd w:val="clear" w:color="auto" w:fill="F6F8FA"/>
+        <w:rPr>
+          <w:rStyle w:val="user-select-contain"/>
+          <w:rFonts w:ascii="Arial" w:hAnsi="Arial" w:cs="Arial"/>
+          <w:color w:val="24292E"/>
+          <w:sz w:val="21"/>
+          <w:szCs w:val="21"/>
+        </w:rPr>
+      </w:pPr>
+      <w:r>
+        <w:rPr>
+          <w:rStyle w:val="user-select-contain"/>
+          <w:rFonts w:ascii="Consolas" w:hAnsi="Consolas"/>
+          <w:color w:val="24292E"/>
+          <w:sz w:val="21"/>
+          <w:szCs w:val="21"/>
+        </w:rPr>
+        <w:t>git stash list</w:t>
+      </w:r>
+      <w:r>
+        <w:rPr>
+          <w:rStyle w:val="user-select-contain"/>
+          <w:rFonts w:ascii="Arial" w:hAnsi="Arial" w:cs="Arial"/>
+          <w:color w:val="24292E"/>
+          <w:sz w:val="21"/>
+          <w:szCs w:val="21"/>
+        </w:rPr>
+        <w:tab/>
+      </w:r>
+      <w:r>
+        <w:rPr>
+          <w:rStyle w:val="user-select-contain"/>
+          <w:rFonts w:ascii="Arial" w:hAnsi="Arial" w:cs="Arial"/>
+          <w:color w:val="24292E"/>
+          <w:sz w:val="21"/>
+          <w:szCs w:val="21"/>
+        </w:rPr>
+        <w:tab/>
+      </w:r>
+      <w:r>
+        <w:rPr>
+          <w:rStyle w:val="user-select-contain"/>
+          <w:rFonts w:ascii="Arial" w:hAnsi="Arial" w:cs="Arial"/>
+          <w:color w:val="24292E"/>
+          <w:sz w:val="21"/>
+          <w:szCs w:val="21"/>
+        </w:rPr>
+        <w:tab/>
+        <w:t>shows the stashes</w:t>
+      </w:r>
+    </w:p>
+    <w:p>
+      <w:pPr>
+        <w:pStyle w:val="HTMLPreformatted"/>
+        <w:shd w:val="clear" w:color="auto" w:fill="F6F8FA"/>
+        <w:rPr>
+          <w:rStyle w:val="user-select-contain"/>
+          <w:rFonts w:ascii="Arial" w:hAnsi="Arial" w:cs="Arial"/>
+          <w:color w:val="24292E"/>
+          <w:sz w:val="21"/>
+          <w:szCs w:val="21"/>
+        </w:rPr>
+      </w:pPr>
+      <w:r>
+        <w:rPr>
+          <w:rStyle w:val="user-select-contain"/>
+          <w:rFonts w:ascii="Consolas" w:hAnsi="Consolas"/>
+          <w:color w:val="24292E"/>
+          <w:sz w:val="21"/>
+          <w:szCs w:val="21"/>
+        </w:rPr>
+        <w:t>git stash list -p</w:t>
+      </w:r>
+      <w:r>
+        <w:rPr>
+          <w:rStyle w:val="user-select-contain"/>
+          <w:rFonts w:ascii="Arial" w:hAnsi="Arial" w:cs="Arial"/>
+          <w:color w:val="24292E"/>
+          <w:sz w:val="21"/>
+          <w:szCs w:val="21"/>
+        </w:rPr>
+        <w:tab/>
+      </w:r>
+      <w:r>
+        <w:rPr>
+          <w:rStyle w:val="user-select-contain"/>
+          <w:rFonts w:ascii="Arial" w:hAnsi="Arial" w:cs="Arial"/>
+          <w:color w:val="24292E"/>
+          <w:sz w:val="21"/>
+          <w:szCs w:val="21"/>
+        </w:rPr>
+        <w:tab/>
+        <w:t>shows stashes with stages of change</w:t>
+      </w:r>
+    </w:p>
+    <w:p>
+      <w:pPr>
+        <w:pStyle w:val="HTMLPreformatted"/>
+        <w:shd w:val="clear" w:color="auto" w:fill="F6F8FA"/>
+        <w:rPr>
+          <w:rStyle w:val="user-select-contain"/>
+          <w:rFonts w:ascii="Arial" w:hAnsi="Arial" w:cs="Arial"/>
+          <w:color w:val="24292E"/>
+          <w:sz w:val="21"/>
+          <w:szCs w:val="21"/>
+        </w:rPr>
+      </w:pPr>
+      <w:r>
+        <w:rPr>
+          <w:rStyle w:val="user-select-contain"/>
+          <w:rFonts w:ascii="Consolas" w:hAnsi="Consolas"/>
+          <w:color w:val="24292E"/>
+          <w:sz w:val="21"/>
+          <w:szCs w:val="21"/>
+        </w:rPr>
+        <w:t>git stash apply</w:t>
+      </w:r>
+      <w:r>
+        <w:rPr>
+          <w:rStyle w:val="user-select-contain"/>
+          <w:rFonts w:ascii="Arial" w:hAnsi="Arial" w:cs="Arial"/>
+          <w:color w:val="24292E"/>
+          <w:sz w:val="21"/>
+          <w:szCs w:val="21"/>
+        </w:rPr>
+        <w:tab/>
+      </w:r>
+      <w:r>
+        <w:rPr>
+          <w:rStyle w:val="user-select-contain"/>
+          <w:rFonts w:ascii="Arial" w:hAnsi="Arial" w:cs="Arial"/>
+          <w:color w:val="24292E"/>
+          <w:sz w:val="21"/>
+          <w:szCs w:val="21"/>
+        </w:rPr>
+        <w:tab/>
+      </w:r>
+      <w:r>
+        <w:rPr>
+          <w:rStyle w:val="user-select-contain"/>
+          <w:rFonts w:ascii="Arial" w:hAnsi="Arial" w:cs="Arial"/>
+          <w:color w:val="24292E"/>
+          <w:sz w:val="21"/>
+          <w:szCs w:val="21"/>
+        </w:rPr>
+        <w:tab/>
+        <w:t>applies changes until most recent stash to branch</w:t>
+      </w:r>
+    </w:p>
+    <w:p>
+      <w:pPr>
+        <w:pStyle w:val="HTMLPreformatted"/>
+        <w:shd w:val="clear" w:color="auto" w:fill="F6F8FA"/>
+        <w:rPr>
+          <w:rStyle w:val="user-select-contain"/>
+          <w:rFonts w:ascii="Arial" w:hAnsi="Arial" w:cs="Arial"/>
+          <w:color w:val="24292E"/>
+          <w:sz w:val="21"/>
+          <w:szCs w:val="21"/>
+        </w:rPr>
+      </w:pPr>
+      <w:r>
+        <w:rPr>
+          <w:rStyle w:val="user-select-contain"/>
+          <w:rFonts w:ascii="Consolas" w:hAnsi="Consolas"/>
+          <w:color w:val="24292E"/>
+          <w:sz w:val="21"/>
+          <w:szCs w:val="21"/>
+        </w:rPr>
+        <w:t>git stash apply &lt;label&gt;</w:t>
+      </w:r>
+      <w:r>
+        <w:rPr>
+          <w:rStyle w:val="user-select-contain"/>
+          <w:rFonts w:ascii="Arial" w:hAnsi="Arial" w:cs="Arial"/>
+          <w:color w:val="24292E"/>
+          <w:sz w:val="21"/>
+          <w:szCs w:val="21"/>
+        </w:rPr>
+        <w:tab/>
+      </w:r>
+      <w:r>
+        <w:rPr>
+          <w:rStyle w:val="user-select-contain"/>
+          <w:rFonts w:ascii="Arial" w:hAnsi="Arial" w:cs="Arial"/>
+          <w:color w:val="24292E"/>
+          <w:sz w:val="21"/>
+          <w:szCs w:val="21"/>
+        </w:rPr>
+        <w:tab/>
+        <w:t xml:space="preserve">applies changes until </w:t>
+      </w:r>
+      <w:r>
+        <w:rPr>
+          <w:rStyle w:val="user-select-contain"/>
+          <w:rFonts w:ascii="Arial" w:hAnsi="Arial" w:cs="Arial"/>
+          <w:color w:val="24292E"/>
+          <w:sz w:val="21"/>
+          <w:szCs w:val="21"/>
+        </w:rPr>
+        <w:t>specified</w:t>
+      </w:r>
+      <w:r>
+        <w:rPr>
+          <w:rStyle w:val="user-select-contain"/>
+          <w:rFonts w:ascii="Arial" w:hAnsi="Arial" w:cs="Arial"/>
+          <w:color w:val="24292E"/>
+          <w:sz w:val="21"/>
+          <w:szCs w:val="21"/>
+        </w:rPr>
+        <w:t xml:space="preserve"> stash</w:t>
+      </w:r>
+      <w:r>
+        <w:rPr>
+          <w:rStyle w:val="user-select-contain"/>
+          <w:rFonts w:ascii="Arial" w:hAnsi="Arial" w:cs="Arial"/>
+          <w:color w:val="24292E"/>
+          <w:sz w:val="21"/>
+          <w:szCs w:val="21"/>
+        </w:rPr>
+        <w:t>-label (stash</w:t>
+      </w:r>
+      <w:proofErr w:type="gramStart"/>
+      <w:r>
+        <w:rPr>
+          <w:rStyle w:val="user-select-contain"/>
+          <w:rFonts w:ascii="Arial" w:hAnsi="Arial" w:cs="Arial"/>
+          <w:color w:val="24292E"/>
+          <w:sz w:val="21"/>
+          <w:szCs w:val="21"/>
+        </w:rPr>
+        <w:t>@{</w:t>
+      </w:r>
+      <w:proofErr w:type="gramEnd"/>
+      <w:r>
+        <w:rPr>
+          <w:rStyle w:val="user-select-contain"/>
+          <w:rFonts w:ascii="Arial" w:hAnsi="Arial" w:cs="Arial"/>
+          <w:color w:val="24292E"/>
+          <w:sz w:val="21"/>
+          <w:szCs w:val="21"/>
+        </w:rPr>
+        <w:t>1})</w:t>
+      </w:r>
+      <w:r>
+        <w:rPr>
+          <w:rStyle w:val="user-select-contain"/>
+          <w:rFonts w:ascii="Arial" w:hAnsi="Arial" w:cs="Arial"/>
+          <w:color w:val="24292E"/>
+          <w:sz w:val="21"/>
+          <w:szCs w:val="21"/>
+        </w:rPr>
+        <w:t xml:space="preserve"> to branch</w:t>
+      </w:r>
+    </w:p>
+    <w:p>
+      <w:pPr>
+        <w:pStyle w:val="HTMLPreformatted"/>
+        <w:shd w:val="clear" w:color="auto" w:fill="F6F8FA"/>
+        <w:rPr>
+          <w:rStyle w:val="user-select-contain"/>
+          <w:rFonts w:ascii="Arial" w:hAnsi="Arial" w:cs="Arial"/>
+          <w:color w:val="24292E"/>
+          <w:sz w:val="21"/>
+          <w:szCs w:val="21"/>
+        </w:rPr>
+      </w:pPr>
+      <w:r>
+        <w:rPr>
+          <w:rStyle w:val="user-select-contain"/>
+          <w:rFonts w:ascii="Consolas" w:hAnsi="Consolas"/>
+          <w:color w:val="24292E"/>
+          <w:sz w:val="21"/>
+          <w:szCs w:val="21"/>
+        </w:rPr>
+        <w:t>git stash pop</w:t>
+      </w:r>
+      <w:r>
+        <w:rPr>
+          <w:rStyle w:val="user-select-contain"/>
+          <w:rFonts w:ascii="Arial" w:hAnsi="Arial" w:cs="Arial"/>
+          <w:color w:val="24292E"/>
+          <w:sz w:val="21"/>
+          <w:szCs w:val="21"/>
+        </w:rPr>
+        <w:tab/>
+      </w:r>
+      <w:r>
+        <w:rPr>
+          <w:rStyle w:val="user-select-contain"/>
+          <w:rFonts w:ascii="Arial" w:hAnsi="Arial" w:cs="Arial"/>
+          <w:color w:val="24292E"/>
+          <w:sz w:val="21"/>
+          <w:szCs w:val="21"/>
+        </w:rPr>
+        <w:tab/>
+      </w:r>
+      <w:r>
+        <w:rPr>
+          <w:rStyle w:val="user-select-contain"/>
+          <w:rFonts w:ascii="Arial" w:hAnsi="Arial" w:cs="Arial"/>
+          <w:color w:val="24292E"/>
+          <w:sz w:val="21"/>
+          <w:szCs w:val="21"/>
+        </w:rPr>
+        <w:tab/>
+        <w:t>removes the last stash without applying it</w:t>
+      </w:r>
+    </w:p>
+    <w:p>
+      <w:pPr>
+        <w:pStyle w:val="HTMLPreformatted"/>
+        <w:shd w:val="clear" w:color="auto" w:fill="F6F8FA"/>
+        <w:rPr>
+          <w:rStyle w:val="user-select-contain"/>
+          <w:rFonts w:ascii="Arial" w:hAnsi="Arial" w:cs="Arial"/>
+          <w:color w:val="24292E"/>
+          <w:sz w:val="21"/>
+          <w:szCs w:val="21"/>
+        </w:rPr>
+      </w:pPr>
+    </w:p>
+    <w:p>
+      <w:pPr>
+        <w:pStyle w:val="HTMLPreformatted"/>
+        <w:shd w:val="clear" w:color="auto" w:fill="F6F8FA"/>
+        <w:rPr>
+          <w:rStyle w:val="user-select-contain"/>
+          <w:rFonts w:ascii="Consolas" w:hAnsi="Consolas"/>
+          <w:color w:val="24292E"/>
+          <w:sz w:val="21"/>
+          <w:szCs w:val="21"/>
+        </w:rPr>
+      </w:pPr>
+    </w:p>
+    <w:p>
+      <w:pPr>
+        <w:rPr>
+          <w:b/>
+          <w:bCs/>
+          <w:sz w:val="28"/>
+          <w:szCs w:val="28"/>
+          <w:highlight w:val="yellow"/>
+          <w:u w:val="single"/>
+          <w:lang w:val="en-GB"/>
+        </w:rPr>
+      </w:pPr>
+      <w:r>
+        <w:rPr>
+          <w:b/>
+          <w:bCs/>
+          <w:sz w:val="28"/>
+          <w:szCs w:val="28"/>
+          <w:highlight w:val="yellow"/>
+          <w:u w:val="single"/>
+          <w:lang w:val="en-GB"/>
+        </w:rPr>
+        <w:t>working with remotes (</w:t>
       </w:r>
       <w:proofErr w:type="spellStart"/>
       <w:r>
         <w:rPr>
-          <w:rStyle w:val="user-select-contain"/>
-          <w:rFonts w:ascii="Consolas" w:hAnsi="Consolas"/>
-          <w:color w:val="24292E"/>
-          <w:sz w:val="21"/>
-          <w:szCs w:val="21"/>
-        </w:rPr>
-        <w:t>oneline</w:t>
+          <w:b/>
+          <w:bCs/>
+          <w:sz w:val="28"/>
+          <w:szCs w:val="28"/>
+          <w:highlight w:val="yellow"/>
+          <w:u w:val="single"/>
+          <w:lang w:val="en-GB"/>
+        </w:rPr>
+        <w:t>github</w:t>
       </w:r>
       <w:proofErr w:type="spellEnd"/>
       <w:r>
         <w:rPr>
+          <w:b/>
+          <w:bCs/>
+          <w:sz w:val="28"/>
+          <w:szCs w:val="28"/>
+          <w:highlight w:val="yellow"/>
+          <w:u w:val="single"/>
+          <w:lang w:val="en-GB"/>
+        </w:rPr>
+        <w:t>)</w:t>
+      </w:r>
+      <w:r>
+        <w:rPr>
+          <w:b/>
+          <w:bCs/>
+          <w:sz w:val="28"/>
+          <w:szCs w:val="28"/>
+          <w:highlight w:val="yellow"/>
+          <w:u w:val="single"/>
+          <w:lang w:val="en-GB"/>
+        </w:rPr>
+        <w:t>:</w:t>
+      </w:r>
+    </w:p>
+    <w:p>
+      <w:pPr>
+        <w:pStyle w:val="HTMLPreformatted"/>
+        <w:shd w:val="clear" w:color="auto" w:fill="F6F8FA"/>
+        <w:rPr>
+          <w:rStyle w:val="user-select-contain"/>
+          <w:rFonts w:ascii="Arial" w:hAnsi="Arial" w:cs="Arial"/>
+          <w:color w:val="24292E"/>
+          <w:sz w:val="21"/>
+          <w:szCs w:val="21"/>
+        </w:rPr>
+      </w:pPr>
+      <w:r>
+        <w:rPr>
+          <w:rStyle w:val="user-select-contain"/>
+          <w:rFonts w:ascii="Consolas" w:hAnsi="Consolas"/>
+          <w:color w:val="24292E"/>
+          <w:sz w:val="21"/>
+          <w:szCs w:val="21"/>
+        </w:rPr>
+        <w:t xml:space="preserve">git </w:t>
+      </w:r>
+      <w:r>
+        <w:rPr>
+          <w:rStyle w:val="user-select-contain"/>
+          <w:rFonts w:ascii="Consolas" w:hAnsi="Consolas"/>
+          <w:color w:val="24292E"/>
+          <w:sz w:val="21"/>
+          <w:szCs w:val="21"/>
+        </w:rPr>
+        <w:t>fetch origin/master</w:t>
+      </w:r>
+      <w:r>
+        <w:rPr>
           <w:rStyle w:val="user-select-contain"/>
           <w:rFonts w:ascii="Consolas" w:hAnsi="Consolas"/>
           <w:color w:val="24292E"/>
@@ -3246,7 +4960,7 @@
       <w:r>
         <w:rPr>
           <w:rStyle w:val="user-select-contain"/>
-          <w:rFonts w:ascii="Consolas" w:hAnsi="Consolas"/>
+          <w:rFonts w:ascii="Arial" w:hAnsi="Arial" w:cs="Arial"/>
           <w:color w:val="24292E"/>
           <w:sz w:val="21"/>
           <w:szCs w:val="21"/>
@@ -3256,6 +4970,49 @@
       <w:r>
         <w:rPr>
           <w:rStyle w:val="user-select-contain"/>
+          <w:rFonts w:ascii="Arial" w:hAnsi="Arial" w:cs="Arial"/>
+          <w:color w:val="24292E"/>
+          <w:sz w:val="21"/>
+          <w:szCs w:val="21"/>
+        </w:rPr>
+        <w:t>downloads the master branch from the remote repo</w:t>
+      </w:r>
+    </w:p>
+    <w:p>
+      <w:pPr>
+        <w:pStyle w:val="HTMLPreformatted"/>
+        <w:shd w:val="clear" w:color="auto" w:fill="F6F8FA"/>
+        <w:rPr>
+          <w:rStyle w:val="user-select-contain"/>
+          <w:rFonts w:ascii="Arial" w:hAnsi="Arial" w:cs="Arial"/>
+          <w:color w:val="24292E"/>
+          <w:sz w:val="21"/>
+          <w:szCs w:val="21"/>
+        </w:rPr>
+      </w:pPr>
+      <w:r>
+        <w:rPr>
+          <w:rStyle w:val="user-select-contain"/>
+          <w:rFonts w:ascii="Consolas" w:hAnsi="Consolas"/>
+          <w:color w:val="24292E"/>
+          <w:sz w:val="21"/>
+          <w:szCs w:val="21"/>
+        </w:rPr>
+        <w:t xml:space="preserve">git </w:t>
+      </w:r>
+      <w:r>
+        <w:rPr>
+          <w:rStyle w:val="user-select-contain"/>
+          <w:rFonts w:ascii="Consolas" w:hAnsi="Consolas"/>
+          <w:color w:val="24292E"/>
+          <w:sz w:val="21"/>
+          <w:szCs w:val="21"/>
+        </w:rPr>
+        <w:t>merge origin/master</w:t>
+      </w:r>
+      <w:r>
+        <w:rPr>
+          <w:rStyle w:val="user-select-contain"/>
           <w:rFonts w:ascii="Consolas" w:hAnsi="Consolas"/>
           <w:color w:val="24292E"/>
           <w:sz w:val="21"/>
@@ -3271,12 +5028,22 @@
           <w:sz w:val="21"/>
           <w:szCs w:val="21"/>
         </w:rPr>
-        <w:t>shows all commits in a compact form</w:t>
-      </w:r>
-    </w:p>
-    <w:p>
-      <w:pPr>
-        <w:pStyle w:val="HTMLVorformatiert"/>
+        <w:tab/>
+      </w:r>
+      <w:r>
+        <w:rPr>
+          <w:rStyle w:val="user-select-contain"/>
+          <w:rFonts w:ascii="Arial" w:hAnsi="Arial" w:cs="Arial"/>
+          <w:color w:val="24292E"/>
+          <w:sz w:val="21"/>
+          <w:szCs w:val="21"/>
+        </w:rPr>
+        <w:t>integrates the remote into our local repo</w:t>
+      </w:r>
+    </w:p>
+    <w:p>
+      <w:pPr>
+        <w:pStyle w:val="HTMLPreformatted"/>
         <w:shd w:val="clear" w:color="auto" w:fill="F6F8FA"/>
         <w:rPr>
           <w:rStyle w:val="user-select-contain"/>
@@ -3294,7 +5061,17 @@
           <w:sz w:val="21"/>
           <w:szCs w:val="21"/>
         </w:rPr>
-        <w:t>git branch –merged</w:t>
+        <w:t xml:space="preserve">git </w:t>
+      </w:r>
+      <w:r>
+        <w:rPr>
+          <w:rStyle w:val="user-select-contain"/>
+          <w:rFonts w:ascii="Consolas" w:hAnsi="Consolas"/>
+          <w:color w:val="24292E"/>
+          <w:sz w:val="21"/>
+          <w:szCs w:val="21"/>
+        </w:rPr>
+        <w:t>pull origin/master</w:t>
       </w:r>
       <w:r>
         <w:rPr>
@@ -3309,7 +5086,7 @@
       <w:r>
         <w:rPr>
           <w:rStyle w:val="user-select-contain"/>
-          <w:rFonts w:ascii="Consolas" w:hAnsi="Consolas"/>
+          <w:rFonts w:ascii="Arial" w:hAnsi="Arial" w:cs="Arial"/>
           <w:color w:val="24292E"/>
           <w:sz w:val="21"/>
           <w:szCs w:val="21"/>
@@ -3319,7 +5096,75 @@
       <w:r>
         <w:rPr>
           <w:rStyle w:val="user-select-contain"/>
-          <w:rFonts w:ascii="Consolas" w:hAnsi="Consolas"/>
+          <w:rFonts w:ascii="Arial" w:hAnsi="Arial" w:cs="Arial"/>
+          <w:color w:val="24292E"/>
+          <w:sz w:val="21"/>
+          <w:szCs w:val="21"/>
+        </w:rPr>
+        <w:t>fetch + merge in one step</w:t>
+      </w:r>
+    </w:p>
+    <w:p>
+      <w:pPr>
+        <w:pStyle w:val="HTMLPreformatted"/>
+        <w:shd w:val="clear" w:color="auto" w:fill="F6F8FA"/>
+        <w:rPr>
+          <w:rStyle w:val="user-select-contain"/>
+          <w:rFonts w:ascii="Arial" w:hAnsi="Arial" w:cs="Arial"/>
+          <w:color w:val="24292E"/>
+          <w:sz w:val="21"/>
+          <w:szCs w:val="21"/>
+        </w:rPr>
+      </w:pPr>
+    </w:p>
+    <w:p>
+      <w:pPr>
+        <w:pStyle w:val="HTMLPreformatted"/>
+        <w:shd w:val="clear" w:color="auto" w:fill="F6F8FA"/>
+        <w:rPr>
+          <w:rStyle w:val="user-select-contain"/>
+          <w:rFonts w:ascii="Arial" w:hAnsi="Arial" w:cs="Arial"/>
+          <w:color w:val="24292E"/>
+          <w:sz w:val="21"/>
+          <w:szCs w:val="21"/>
+        </w:rPr>
+      </w:pPr>
+      <w:r>
+        <w:rPr>
+          <w:rStyle w:val="user-select-contain"/>
+          <w:rFonts w:ascii="Arial" w:hAnsi="Arial" w:cs="Arial"/>
+          <w:b/>
+          <w:bCs/>
+          <w:i/>
+          <w:iCs/>
+          <w:color w:val="24292E"/>
+          <w:sz w:val="21"/>
+          <w:szCs w:val="21"/>
+        </w:rPr>
+        <w:t xml:space="preserve">forking </w:t>
+      </w:r>
+      <w:r>
+        <w:rPr>
+          <w:rStyle w:val="user-select-contain"/>
+          <w:rFonts w:ascii="Arial" w:hAnsi="Arial" w:cs="Arial"/>
+          <w:b/>
+          <w:bCs/>
+          <w:i/>
+          <w:iCs/>
+          <w:color w:val="24292E"/>
+          <w:sz w:val="21"/>
+          <w:szCs w:val="21"/>
+        </w:rPr>
+        <w:sym w:font="Wingdings" w:char="F0E0"/>
+      </w:r>
+      <w:r>
+        <w:rPr>
+          <w:rStyle w:val="user-select-contain"/>
+          <w:rFonts w:ascii="Consolas" w:hAnsi="Consolas"/>
+          <w:b/>
+          <w:bCs/>
+          <w:i/>
+          <w:iCs/>
           <w:color w:val="24292E"/>
           <w:sz w:val="21"/>
           <w:szCs w:val="21"/>
@@ -3334,30 +5179,93 @@
           <w:sz w:val="21"/>
           <w:szCs w:val="21"/>
         </w:rPr>
-        <w:t>shows which branches were merged</w:t>
-      </w:r>
-    </w:p>
-    <w:p>
-      <w:pPr>
-        <w:pStyle w:val="HTMLVorformatiert"/>
+        <w:tab/>
+      </w:r>
+      <w:r>
+        <w:rPr>
+          <w:rStyle w:val="user-select-contain"/>
+          <w:rFonts w:ascii="Arial" w:hAnsi="Arial" w:cs="Arial"/>
+          <w:color w:val="24292E"/>
+          <w:sz w:val="21"/>
+          <w:szCs w:val="21"/>
+        </w:rPr>
+        <w:tab/>
+      </w:r>
+      <w:r>
+        <w:rPr>
+          <w:rStyle w:val="user-select-contain"/>
+          <w:rFonts w:ascii="Arial" w:hAnsi="Arial" w:cs="Arial"/>
+          <w:color w:val="24292E"/>
+          <w:sz w:val="21"/>
+          <w:szCs w:val="21"/>
+        </w:rPr>
+        <w:t xml:space="preserve">makes a copy of an online repo in your own </w:t>
+      </w:r>
+      <w:r>
+        <w:rPr>
+          <w:rStyle w:val="user-select-contain"/>
+          <w:rFonts w:ascii="Arial" w:hAnsi="Arial" w:cs="Arial"/>
+          <w:color w:val="24292E"/>
+          <w:sz w:val="21"/>
+          <w:szCs w:val="21"/>
+        </w:rPr>
+        <w:t xml:space="preserve">online </w:t>
+      </w:r>
+      <w:r>
+        <w:rPr>
+          <w:rStyle w:val="user-select-contain"/>
+          <w:rFonts w:ascii="Arial" w:hAnsi="Arial" w:cs="Arial"/>
+          <w:color w:val="24292E"/>
+          <w:sz w:val="21"/>
+          <w:szCs w:val="21"/>
+        </w:rPr>
+        <w:t xml:space="preserve">account </w:t>
+      </w:r>
+    </w:p>
+    <w:p>
+      <w:pPr>
+        <w:pStyle w:val="HTMLPreformatted"/>
         <w:shd w:val="clear" w:color="auto" w:fill="F6F8FA"/>
         <w:rPr>
           <w:rStyle w:val="user-select-contain"/>
-          <w:rFonts w:ascii="Consolas" w:hAnsi="Consolas"/>
-          <w:color w:val="24292E"/>
-          <w:sz w:val="21"/>
-          <w:szCs w:val="21"/>
-        </w:rPr>
-      </w:pPr>
-      <w:r>
-        <w:rPr>
-          <w:rStyle w:val="user-select-contain"/>
-          <w:rFonts w:ascii="Consolas" w:hAnsi="Consolas"/>
-          <w:color w:val="24292E"/>
-          <w:sz w:val="21"/>
-          <w:szCs w:val="21"/>
-        </w:rPr>
-        <w:t>git branch -d &lt;</w:t>
+          <w:rFonts w:ascii="Arial" w:hAnsi="Arial" w:cs="Arial"/>
+          <w:color w:val="24292E"/>
+          <w:sz w:val="21"/>
+          <w:szCs w:val="21"/>
+        </w:rPr>
+      </w:pPr>
+    </w:p>
+    <w:p>
+      <w:pPr>
+        <w:pStyle w:val="HTMLPreformatted"/>
+        <w:shd w:val="clear" w:color="auto" w:fill="F6F8FA"/>
+        <w:rPr>
+          <w:rStyle w:val="user-select-contain"/>
+          <w:rFonts w:ascii="Consolas" w:hAnsi="Consolas"/>
+          <w:color w:val="24292E"/>
+          <w:sz w:val="21"/>
+          <w:szCs w:val="21"/>
+        </w:rPr>
+      </w:pPr>
+      <w:r>
+        <w:rPr>
+          <w:rStyle w:val="user-select-contain"/>
+          <w:rFonts w:ascii="Consolas" w:hAnsi="Consolas"/>
+          <w:color w:val="24292E"/>
+          <w:sz w:val="21"/>
+          <w:szCs w:val="21"/>
+        </w:rPr>
+        <w:t xml:space="preserve">git remote add </w:t>
+      </w:r>
+      <w:r>
+        <w:rPr>
+          <w:rStyle w:val="user-select-contain"/>
+          <w:rFonts w:ascii="Consolas" w:hAnsi="Consolas"/>
+          <w:color w:val="24292E"/>
+          <w:sz w:val="21"/>
+          <w:szCs w:val="21"/>
+        </w:rPr>
+        <w:t>&lt;</w:t>
       </w:r>
       <w:proofErr w:type="spellStart"/>
       <w:r>
@@ -3368,7 +5276,7 @@
           <w:sz w:val="21"/>
           <w:szCs w:val="21"/>
         </w:rPr>
-        <w:t>nameOfBranchToBeDeleted</w:t>
+        <w:t>localName</w:t>
       </w:r>
       <w:proofErr w:type="spellEnd"/>
       <w:r>
@@ -3379,6 +5287,148 @@
           <w:sz w:val="21"/>
           <w:szCs w:val="21"/>
         </w:rPr>
+        <w:t xml:space="preserve">&gt; </w:t>
+      </w:r>
+      <w:r>
+        <w:rPr>
+          <w:rStyle w:val="user-select-contain"/>
+          <w:rFonts w:ascii="Consolas" w:hAnsi="Consolas"/>
+          <w:color w:val="24292E"/>
+          <w:sz w:val="21"/>
+          <w:szCs w:val="21"/>
+        </w:rPr>
+        <w:t>&lt;</w:t>
+      </w:r>
+      <w:proofErr w:type="spellStart"/>
+      <w:r>
+        <w:rPr>
+          <w:rStyle w:val="user-select-contain"/>
+          <w:rFonts w:ascii="Consolas" w:hAnsi="Consolas"/>
+          <w:color w:val="24292E"/>
+          <w:sz w:val="21"/>
+          <w:szCs w:val="21"/>
+        </w:rPr>
+        <w:t>addressO</w:t>
+      </w:r>
+      <w:r>
+        <w:rPr>
+          <w:rStyle w:val="user-select-contain"/>
+          <w:rFonts w:ascii="Consolas" w:hAnsi="Consolas"/>
+          <w:color w:val="24292E"/>
+          <w:sz w:val="21"/>
+          <w:szCs w:val="21"/>
+        </w:rPr>
+        <w:t>f</w:t>
+      </w:r>
+      <w:r>
+        <w:rPr>
+          <w:rStyle w:val="user-select-contain"/>
+          <w:rFonts w:ascii="Consolas" w:hAnsi="Consolas"/>
+          <w:color w:val="24292E"/>
+          <w:sz w:val="21"/>
+          <w:szCs w:val="21"/>
+        </w:rPr>
+        <w:t>O</w:t>
+      </w:r>
+      <w:r>
+        <w:rPr>
+          <w:rStyle w:val="user-select-contain"/>
+          <w:rFonts w:ascii="Consolas" w:hAnsi="Consolas"/>
+          <w:color w:val="24292E"/>
+          <w:sz w:val="21"/>
+          <w:szCs w:val="21"/>
+        </w:rPr>
+        <w:t>ther</w:t>
+      </w:r>
+      <w:r>
+        <w:rPr>
+          <w:rStyle w:val="user-select-contain"/>
+          <w:rFonts w:ascii="Consolas" w:hAnsi="Consolas"/>
+          <w:color w:val="24292E"/>
+          <w:sz w:val="21"/>
+          <w:szCs w:val="21"/>
+        </w:rPr>
+        <w:t>R</w:t>
+      </w:r>
+      <w:r>
+        <w:rPr>
+          <w:rStyle w:val="user-select-contain"/>
+          <w:rFonts w:ascii="Consolas" w:hAnsi="Consolas"/>
+          <w:color w:val="24292E"/>
+          <w:sz w:val="21"/>
+          <w:szCs w:val="21"/>
+        </w:rPr>
+        <w:t>epo</w:t>
+      </w:r>
+      <w:r>
+        <w:rPr>
+          <w:rStyle w:val="user-select-contain"/>
+          <w:rFonts w:ascii="Consolas" w:hAnsi="Consolas"/>
+          <w:color w:val="24292E"/>
+          <w:sz w:val="21"/>
+          <w:szCs w:val="21"/>
+        </w:rPr>
+        <w:t>T</w:t>
+      </w:r>
+      <w:r>
+        <w:rPr>
+          <w:rStyle w:val="user-select-contain"/>
+          <w:rFonts w:ascii="Consolas" w:hAnsi="Consolas"/>
+          <w:color w:val="24292E"/>
+          <w:sz w:val="21"/>
+          <w:szCs w:val="21"/>
+        </w:rPr>
+        <w:t>hat</w:t>
+      </w:r>
+      <w:r>
+        <w:rPr>
+          <w:rStyle w:val="user-select-contain"/>
+          <w:rFonts w:ascii="Consolas" w:hAnsi="Consolas"/>
+          <w:color w:val="24292E"/>
+          <w:sz w:val="21"/>
+          <w:szCs w:val="21"/>
+        </w:rPr>
+        <w:t>W</w:t>
+      </w:r>
+      <w:r>
+        <w:rPr>
+          <w:rStyle w:val="user-select-contain"/>
+          <w:rFonts w:ascii="Consolas" w:hAnsi="Consolas"/>
+          <w:color w:val="24292E"/>
+          <w:sz w:val="21"/>
+          <w:szCs w:val="21"/>
+        </w:rPr>
+        <w:t>e</w:t>
+      </w:r>
+      <w:r>
+        <w:rPr>
+          <w:rStyle w:val="user-select-contain"/>
+          <w:rFonts w:ascii="Consolas" w:hAnsi="Consolas"/>
+          <w:color w:val="24292E"/>
+          <w:sz w:val="21"/>
+          <w:szCs w:val="21"/>
+        </w:rPr>
+        <w:t>Fo</w:t>
+      </w:r>
+      <w:r>
+        <w:rPr>
+          <w:rStyle w:val="user-select-contain"/>
+          <w:rFonts w:ascii="Consolas" w:hAnsi="Consolas"/>
+          <w:color w:val="24292E"/>
+          <w:sz w:val="21"/>
+          <w:szCs w:val="21"/>
+        </w:rPr>
+        <w:t>rked</w:t>
+      </w:r>
+      <w:proofErr w:type="spellEnd"/>
+      <w:r>
+        <w:rPr>
+          <w:rStyle w:val="user-select-contain"/>
+          <w:rFonts w:ascii="Consolas" w:hAnsi="Consolas"/>
+          <w:color w:val="24292E"/>
+          <w:sz w:val="21"/>
+          <w:szCs w:val="21"/>
+        </w:rPr>
         <w:t>&gt;</w:t>
       </w:r>
       <w:r>
@@ -3389,62 +5439,158 @@
           <w:sz w:val="21"/>
           <w:szCs w:val="21"/>
         </w:rPr>
+        <w:br/>
+      </w:r>
+      <w:proofErr w:type="spellStart"/>
+      <w:r>
+        <w:rPr>
+          <w:rStyle w:val="user-select-contain"/>
+          <w:rFonts w:ascii="Consolas" w:hAnsi="Consolas"/>
+          <w:color w:val="24292E"/>
+          <w:sz w:val="21"/>
+          <w:szCs w:val="21"/>
+        </w:rPr>
+        <w:t>Bsp</w:t>
+      </w:r>
+      <w:proofErr w:type="spellEnd"/>
+      <w:r>
+        <w:rPr>
+          <w:rStyle w:val="user-select-contain"/>
+          <w:rFonts w:ascii="Consolas" w:hAnsi="Consolas"/>
+          <w:color w:val="24292E"/>
+          <w:sz w:val="21"/>
+          <w:szCs w:val="21"/>
+        </w:rPr>
+        <w:t>:</w:t>
+      </w:r>
+      <w:r>
+        <w:rPr>
+          <w:rStyle w:val="user-select-contain"/>
+          <w:rFonts w:ascii="Consolas" w:hAnsi="Consolas"/>
+          <w:color w:val="24292E"/>
+          <w:sz w:val="21"/>
+          <w:szCs w:val="21"/>
+        </w:rPr>
+        <w:br/>
+        <w:t xml:space="preserve">git remote add upstream </w:t>
+      </w:r>
+      <w:hyperlink r:id="rId12" w:history="1">
+        <w:r>
+          <w:rPr>
+            <w:rStyle w:val="Hyperlink"/>
+            <w:rFonts w:ascii="Consolas" w:hAnsi="Consolas"/>
+            <w:sz w:val="21"/>
+            <w:szCs w:val="21"/>
+          </w:rPr>
+          <w:t>betty@github.com:betty-remote/repoName.git</w:t>
+        </w:r>
+      </w:hyperlink>
+    </w:p>
+    <w:p>
+      <w:pPr>
+        <w:pStyle w:val="HTMLPreformatted"/>
+        <w:shd w:val="clear" w:color="auto" w:fill="F6F8FA"/>
+        <w:rPr>
+          <w:rStyle w:val="user-select-contain"/>
+          <w:rFonts w:ascii="Consolas" w:hAnsi="Consolas"/>
+          <w:color w:val="24292E"/>
+          <w:sz w:val="21"/>
+          <w:szCs w:val="21"/>
+        </w:rPr>
+      </w:pPr>
+      <w:r>
+        <w:rPr>
+          <w:rStyle w:val="user-select-contain"/>
+          <w:rFonts w:ascii="Consolas" w:hAnsi="Consolas"/>
+          <w:color w:val="24292E"/>
+          <w:sz w:val="21"/>
+          <w:szCs w:val="21"/>
+        </w:rPr>
+        <w:t>git fetch upstream</w:t>
+      </w:r>
+      <w:r>
+        <w:rPr>
+          <w:rStyle w:val="user-select-contain"/>
+          <w:rFonts w:ascii="Consolas" w:hAnsi="Consolas"/>
+          <w:color w:val="24292E"/>
+          <w:sz w:val="21"/>
+          <w:szCs w:val="21"/>
+        </w:rPr>
         <w:tab/>
       </w:r>
       <w:r>
         <w:rPr>
           <w:rStyle w:val="user-select-contain"/>
-          <w:rFonts w:ascii="Arial" w:hAnsi="Arial" w:cs="Arial"/>
-          <w:color w:val="24292E"/>
-          <w:sz w:val="21"/>
-          <w:szCs w:val="21"/>
-        </w:rPr>
-        <w:t>deletes a branch, has safety</w:t>
-      </w:r>
-      <w:r>
-        <w:rPr>
-          <w:rStyle w:val="user-select-contain"/>
-          <w:rFonts w:ascii="Arial" w:hAnsi="Arial" w:cs="Arial"/>
-          <w:color w:val="24292E"/>
-          <w:sz w:val="21"/>
-          <w:szCs w:val="21"/>
-        </w:rPr>
-        <w:t xml:space="preserve"> net</w:t>
-      </w:r>
-      <w:r>
-        <w:rPr>
-          <w:rStyle w:val="user-select-contain"/>
-          <w:rFonts w:ascii="Arial" w:hAnsi="Arial" w:cs="Arial"/>
-          <w:color w:val="24292E"/>
-          <w:sz w:val="21"/>
-          <w:szCs w:val="21"/>
-        </w:rPr>
-        <w:t xml:space="preserve">, if </w:t>
-      </w:r>
-      <w:r>
-        <w:rPr>
-          <w:rStyle w:val="user-select-contain"/>
-          <w:rFonts w:ascii="Arial" w:hAnsi="Arial" w:cs="Arial"/>
-          <w:color w:val="24292E"/>
-          <w:sz w:val="21"/>
-          <w:szCs w:val="21"/>
-        </w:rPr>
-        <w:t>it</w:t>
-      </w:r>
-      <w:r>
-        <w:rPr>
-          <w:rStyle w:val="user-select-contain"/>
-          <w:rFonts w:ascii="Arial" w:hAnsi="Arial" w:cs="Arial"/>
-          <w:color w:val="24292E"/>
-          <w:sz w:val="21"/>
-          <w:szCs w:val="21"/>
-        </w:rPr>
-        <w:t xml:space="preserve"> has not been merged</w:t>
-      </w:r>
-      <w:r>
-        <w:rPr>
-          <w:rStyle w:val="user-select-contain"/>
-          <w:rFonts w:ascii="Consolas" w:hAnsi="Consolas"/>
+          <w:rFonts w:ascii="Consolas" w:hAnsi="Consolas"/>
+          <w:color w:val="24292E"/>
+          <w:sz w:val="21"/>
+          <w:szCs w:val="21"/>
+        </w:rPr>
+        <w:tab/>
+        <w:t>to have it on the local pc</w:t>
+      </w:r>
+    </w:p>
+    <w:p>
+      <w:pPr>
+        <w:pStyle w:val="HTMLPreformatted"/>
+        <w:shd w:val="clear" w:color="auto" w:fill="F6F8FA"/>
+        <w:rPr>
+          <w:rStyle w:val="user-select-contain"/>
+          <w:rFonts w:ascii="Consolas" w:hAnsi="Consolas"/>
+          <w:color w:val="24292E"/>
+          <w:sz w:val="21"/>
+          <w:szCs w:val="21"/>
+        </w:rPr>
+      </w:pPr>
+    </w:p>
+    <w:p>
+      <w:pPr>
+        <w:pStyle w:val="HTMLPreformatted"/>
+        <w:shd w:val="clear" w:color="auto" w:fill="F6F8FA"/>
+        <w:rPr>
+          <w:rStyle w:val="user-select-contain"/>
+          <w:rFonts w:ascii="Arial" w:hAnsi="Arial" w:cs="Arial"/>
+          <w:color w:val="24292E"/>
+          <w:sz w:val="21"/>
+          <w:szCs w:val="21"/>
+        </w:rPr>
+      </w:pPr>
+      <w:r>
+        <w:rPr>
+          <w:rStyle w:val="user-select-contain"/>
+          <w:rFonts w:ascii="Arial" w:hAnsi="Arial" w:cs="Arial"/>
+          <w:b/>
+          <w:bCs/>
+          <w:i/>
+          <w:iCs/>
+          <w:color w:val="24292E"/>
+          <w:sz w:val="21"/>
+          <w:szCs w:val="21"/>
+        </w:rPr>
+        <w:t>pull request</w:t>
+      </w:r>
+      <w:r>
+        <w:rPr>
+          <w:rStyle w:val="user-select-contain"/>
+          <w:rFonts w:ascii="Arial" w:hAnsi="Arial" w:cs="Arial"/>
+          <w:b/>
+          <w:bCs/>
+          <w:i/>
+          <w:iCs/>
+          <w:color w:val="24292E"/>
+          <w:sz w:val="21"/>
+          <w:szCs w:val="21"/>
+        </w:rPr>
+        <w:t xml:space="preserve"> /merge request</w:t>
+      </w:r>
+      <w:r>
+        <w:rPr>
+          <w:rStyle w:val="user-select-contain"/>
+          <w:rFonts w:ascii="Arial" w:hAnsi="Arial" w:cs="Arial"/>
+          <w:b/>
+          <w:bCs/>
+          <w:i/>
+          <w:iCs/>
           <w:color w:val="24292E"/>
           <w:sz w:val="21"/>
           <w:szCs w:val="21"/>
@@ -3454,261 +5600,302 @@
       <w:r>
         <w:rPr>
           <w:rStyle w:val="user-select-contain"/>
-          <w:rFonts w:ascii="Consolas" w:hAnsi="Consolas"/>
-          <w:color w:val="24292E"/>
-          <w:sz w:val="21"/>
-          <w:szCs w:val="21"/>
-        </w:rPr>
-        <w:t xml:space="preserve">git </w:t>
+          <w:rFonts w:ascii="Arial" w:hAnsi="Arial" w:cs="Arial"/>
+          <w:b/>
+          <w:bCs/>
+          <w:i/>
+          <w:iCs/>
+          <w:color w:val="24292E"/>
+          <w:sz w:val="21"/>
+          <w:szCs w:val="21"/>
+        </w:rPr>
+        <w:sym w:font="Wingdings" w:char="F0E0"/>
+      </w:r>
+      <w:r>
+        <w:rPr>
+          <w:rStyle w:val="user-select-contain"/>
+          <w:rFonts w:ascii="Arial" w:hAnsi="Arial" w:cs="Arial"/>
+          <w:color w:val="24292E"/>
+          <w:sz w:val="21"/>
+          <w:szCs w:val="21"/>
+        </w:rPr>
+        <w:tab/>
+        <w:t>asks the owner of the repo we forked</w:t>
+      </w:r>
+      <w:r>
+        <w:rPr>
+          <w:rStyle w:val="user-select-contain"/>
+          <w:rFonts w:ascii="Arial" w:hAnsi="Arial" w:cs="Arial"/>
+          <w:color w:val="24292E"/>
+          <w:sz w:val="21"/>
+          <w:szCs w:val="21"/>
+        </w:rPr>
+        <w:t xml:space="preserve"> from</w:t>
+      </w:r>
+      <w:r>
+        <w:rPr>
+          <w:rStyle w:val="user-select-contain"/>
+          <w:rFonts w:ascii="Arial" w:hAnsi="Arial" w:cs="Arial"/>
+          <w:color w:val="24292E"/>
+          <w:sz w:val="21"/>
+          <w:szCs w:val="21"/>
+        </w:rPr>
+        <w:t xml:space="preserve"> to fetch and merge my </w:t>
+      </w:r>
+      <w:r>
+        <w:rPr>
+          <w:rStyle w:val="user-select-contain"/>
+          <w:rFonts w:ascii="Arial" w:hAnsi="Arial" w:cs="Arial"/>
+          <w:color w:val="24292E"/>
+          <w:sz w:val="21"/>
+          <w:szCs w:val="21"/>
+        </w:rPr>
+        <w:br/>
+      </w:r>
+      <w:r>
+        <w:rPr>
+          <w:rStyle w:val="user-select-contain"/>
+          <w:rFonts w:ascii="Arial" w:hAnsi="Arial" w:cs="Arial"/>
+          <w:color w:val="24292E"/>
+          <w:sz w:val="21"/>
+          <w:szCs w:val="21"/>
+        </w:rPr>
+        <w:tab/>
+      </w:r>
+      <w:r>
+        <w:rPr>
+          <w:rStyle w:val="user-select-contain"/>
+          <w:rFonts w:ascii="Arial" w:hAnsi="Arial" w:cs="Arial"/>
+          <w:color w:val="24292E"/>
+          <w:sz w:val="21"/>
+          <w:szCs w:val="21"/>
+        </w:rPr>
+        <w:tab/>
+      </w:r>
+      <w:r>
+        <w:rPr>
+          <w:rStyle w:val="user-select-contain"/>
+          <w:rFonts w:ascii="Arial" w:hAnsi="Arial" w:cs="Arial"/>
+          <w:color w:val="24292E"/>
+          <w:sz w:val="21"/>
+          <w:szCs w:val="21"/>
+        </w:rPr>
+        <w:tab/>
+      </w:r>
+      <w:r>
+        <w:rPr>
+          <w:rStyle w:val="user-select-contain"/>
+          <w:rFonts w:ascii="Arial" w:hAnsi="Arial" w:cs="Arial"/>
+          <w:color w:val="24292E"/>
+          <w:sz w:val="21"/>
+          <w:szCs w:val="21"/>
+        </w:rPr>
+        <w:tab/>
+      </w:r>
+      <w:r>
+        <w:rPr>
+          <w:rStyle w:val="user-select-contain"/>
+          <w:rFonts w:ascii="Arial" w:hAnsi="Arial" w:cs="Arial"/>
+          <w:color w:val="24292E"/>
+          <w:sz w:val="21"/>
+          <w:szCs w:val="21"/>
+        </w:rPr>
+        <w:t>contribution. N</w:t>
+      </w:r>
+      <w:r>
+        <w:rPr>
+          <w:rStyle w:val="user-select-contain"/>
+          <w:rFonts w:ascii="Arial" w:hAnsi="Arial" w:cs="Arial"/>
+          <w:color w:val="24292E"/>
+          <w:sz w:val="21"/>
+          <w:szCs w:val="21"/>
+        </w:rPr>
+        <w:t xml:space="preserve">ormally, we create a branch that we offer </w:t>
+      </w:r>
+    </w:p>
+    <w:p>
+      <w:pPr>
+        <w:pStyle w:val="HTMLPreformatted"/>
+        <w:shd w:val="clear" w:color="auto" w:fill="F6F8FA"/>
+        <w:rPr>
+          <w:rStyle w:val="user-select-contain"/>
+          <w:rFonts w:ascii="Consolas" w:hAnsi="Consolas"/>
+          <w:color w:val="24292E"/>
+          <w:sz w:val="21"/>
+          <w:szCs w:val="21"/>
+        </w:rPr>
+      </w:pPr>
+    </w:p>
+    <w:p>
+      <w:pPr>
+        <w:pStyle w:val="HTMLPreformatted"/>
+        <w:shd w:val="clear" w:color="auto" w:fill="F6F8FA"/>
+        <w:rPr>
+          <w:rStyle w:val="user-select-contain"/>
+          <w:rFonts w:ascii="Consolas" w:hAnsi="Consolas"/>
+          <w:color w:val="24292E"/>
+          <w:sz w:val="21"/>
+          <w:szCs w:val="21"/>
+        </w:rPr>
+      </w:pPr>
+    </w:p>
+    <w:p>
+      <w:pPr>
+        <w:rPr>
+          <w:b/>
+          <w:bCs/>
+          <w:sz w:val="28"/>
+          <w:szCs w:val="28"/>
+          <w:highlight w:val="yellow"/>
+          <w:u w:val="single"/>
+          <w:lang w:val="en-GB"/>
+        </w:rPr>
+      </w:pPr>
+      <w:r>
+        <w:rPr>
+          <w:b/>
+          <w:bCs/>
+          <w:sz w:val="28"/>
+          <w:szCs w:val="28"/>
+          <w:highlight w:val="yellow"/>
+          <w:u w:val="single"/>
+          <w:lang w:val="en-GB"/>
+        </w:rPr>
+        <w:t xml:space="preserve">You can add a </w:t>
       </w:r>
       <w:proofErr w:type="spellStart"/>
       <w:r>
         <w:rPr>
-          <w:rStyle w:val="user-select-contain"/>
-          <w:rFonts w:ascii="Consolas" w:hAnsi="Consolas"/>
-          <w:color w:val="24292E"/>
-          <w:sz w:val="21"/>
-          <w:szCs w:val="21"/>
-        </w:rPr>
-        <w:t>git</w:t>
+          <w:b/>
+          <w:bCs/>
+          <w:sz w:val="28"/>
+          <w:szCs w:val="28"/>
+          <w:highlight w:val="yellow"/>
+          <w:u w:val="single"/>
+          <w:lang w:val="en-GB"/>
+        </w:rPr>
+        <w:t>subrepository</w:t>
       </w:r>
       <w:proofErr w:type="spellEnd"/>
       <w:r>
         <w:rPr>
-          <w:rStyle w:val="user-select-contain"/>
-          <w:rFonts w:ascii="Consolas" w:hAnsi="Consolas"/>
-          <w:color w:val="24292E"/>
-          <w:sz w:val="21"/>
-          <w:szCs w:val="21"/>
-        </w:rPr>
-        <w:t xml:space="preserve"> </w:t>
-      </w:r>
-      <w:r>
-        <w:rPr>
-          <w:rStyle w:val="user-select-contain"/>
-          <w:rFonts w:ascii="Consolas" w:hAnsi="Consolas"/>
-          <w:color w:val="24292E"/>
-          <w:sz w:val="21"/>
-          <w:szCs w:val="21"/>
-        </w:rPr>
-        <w:t xml:space="preserve">branch </w:t>
-      </w:r>
-      <w:r>
-        <w:rPr>
-          <w:rStyle w:val="user-select-contain"/>
-          <w:rFonts w:ascii="Consolas" w:hAnsi="Consolas"/>
-          <w:color w:val="24292E"/>
-          <w:sz w:val="21"/>
-          <w:szCs w:val="21"/>
-          <w:highlight w:val="cyan"/>
-        </w:rPr>
-        <w:t>-D</w:t>
-      </w:r>
-      <w:r>
-        <w:rPr>
-          <w:rStyle w:val="user-select-contain"/>
-          <w:rFonts w:ascii="Consolas" w:hAnsi="Consolas"/>
-          <w:color w:val="24292E"/>
-          <w:sz w:val="21"/>
-          <w:szCs w:val="21"/>
-        </w:rPr>
-        <w:t xml:space="preserve"> &lt;</w:t>
+          <w:b/>
+          <w:bCs/>
+          <w:sz w:val="28"/>
+          <w:szCs w:val="28"/>
+          <w:highlight w:val="yellow"/>
+          <w:u w:val="single"/>
+          <w:lang w:val="en-GB"/>
+        </w:rPr>
+        <w:t xml:space="preserve"> by typing:</w:t>
+      </w:r>
+    </w:p>
+    <w:p>
+      <w:pPr>
+        <w:shd w:val="clear" w:color="auto" w:fill="F6F8FA"/>
+        <w:tabs>
+          <w:tab w:val="left" w:pos="916"/>
+          <w:tab w:val="left" w:pos="1832"/>
+          <w:tab w:val="left" w:pos="2748"/>
+          <w:tab w:val="left" w:pos="3664"/>
+          <w:tab w:val="left" w:pos="4580"/>
+          <w:tab w:val="left" w:pos="5496"/>
+          <w:tab w:val="left" w:pos="6412"/>
+          <w:tab w:val="left" w:pos="7328"/>
+          <w:tab w:val="left" w:pos="8244"/>
+          <w:tab w:val="left" w:pos="9160"/>
+          <w:tab w:val="left" w:pos="10076"/>
+          <w:tab w:val="left" w:pos="10992"/>
+          <w:tab w:val="left" w:pos="11908"/>
+          <w:tab w:val="left" w:pos="12824"/>
+          <w:tab w:val="left" w:pos="13740"/>
+          <w:tab w:val="left" w:pos="14656"/>
+        </w:tabs>
+        <w:spacing w:after="0" w:line="240" w:lineRule="auto"/>
+        <w:rPr>
+          <w:rFonts w:ascii="Consolas" w:eastAsia="Times New Roman" w:hAnsi="Consolas" w:cs="Courier New"/>
+          <w:color w:val="24292E"/>
+          <w:sz w:val="20"/>
+          <w:szCs w:val="20"/>
+          <w:lang w:val="en-GB" w:eastAsia="en-GB"/>
+        </w:rPr>
+      </w:pPr>
+      <w:r>
+        <w:rPr>
+          <w:rFonts w:ascii="Consolas" w:eastAsia="Times New Roman" w:hAnsi="Consolas" w:cs="Courier New"/>
+          <w:color w:val="24292E"/>
+          <w:sz w:val="20"/>
+          <w:szCs w:val="20"/>
+          <w:bdr w:val="none" w:sz="0" w:space="0" w:color="auto" w:frame="1"/>
+          <w:lang w:val="en-GB" w:eastAsia="en-GB"/>
+        </w:rPr>
+        <w:t xml:space="preserve">  git submodule </w:t>
+      </w:r>
+      <w:proofErr w:type="gramStart"/>
+      <w:r>
+        <w:rPr>
+          <w:rFonts w:ascii="Consolas" w:eastAsia="Times New Roman" w:hAnsi="Consolas" w:cs="Courier New"/>
+          <w:color w:val="24292E"/>
+          <w:sz w:val="20"/>
+          <w:szCs w:val="20"/>
+          <w:bdr w:val="none" w:sz="0" w:space="0" w:color="auto" w:frame="1"/>
+          <w:lang w:val="en-GB" w:eastAsia="en-GB"/>
+        </w:rPr>
+        <w:t>add</w:t>
+      </w:r>
+      <w:proofErr w:type="gramEnd"/>
+      <w:r>
+        <w:rPr>
+          <w:rFonts w:ascii="Consolas" w:eastAsia="Times New Roman" w:hAnsi="Consolas" w:cs="Courier New"/>
+          <w:color w:val="24292E"/>
+          <w:sz w:val="20"/>
+          <w:szCs w:val="20"/>
+          <w:bdr w:val="none" w:sz="0" w:space="0" w:color="auto" w:frame="1"/>
+          <w:lang w:val="en-GB" w:eastAsia="en-GB"/>
+        </w:rPr>
+        <w:t xml:space="preserve"> -b &lt;</w:t>
       </w:r>
       <w:proofErr w:type="spellStart"/>
       <w:r>
         <w:rPr>
-          <w:rStyle w:val="user-select-contain"/>
-          <w:rFonts w:ascii="Consolas" w:hAnsi="Consolas"/>
-          <w:color w:val="24292E"/>
-          <w:sz w:val="21"/>
-          <w:szCs w:val="21"/>
-        </w:rPr>
-        <w:t>nameOfBranchToBeDeleted</w:t>
+          <w:rFonts w:ascii="Consolas" w:eastAsia="Times New Roman" w:hAnsi="Consolas" w:cs="Courier New"/>
+          <w:color w:val="24292E"/>
+          <w:sz w:val="20"/>
+          <w:szCs w:val="20"/>
+          <w:bdr w:val="none" w:sz="0" w:space="0" w:color="auto" w:frame="1"/>
+          <w:lang w:val="en-GB" w:eastAsia="en-GB"/>
+        </w:rPr>
+        <w:t>branch_name</w:t>
       </w:r>
       <w:proofErr w:type="spellEnd"/>
       <w:r>
         <w:rPr>
-          <w:rStyle w:val="user-select-contain"/>
-          <w:rFonts w:ascii="Consolas" w:hAnsi="Consolas"/>
-          <w:color w:val="24292E"/>
-          <w:sz w:val="21"/>
-          <w:szCs w:val="21"/>
-        </w:rPr>
-        <w:t>&gt;</w:t>
-      </w:r>
-      <w:r>
-        <w:rPr>
-          <w:rStyle w:val="user-select-contain"/>
-          <w:rFonts w:ascii="Consolas" w:hAnsi="Consolas"/>
-          <w:color w:val="24292E"/>
-          <w:sz w:val="21"/>
-          <w:szCs w:val="21"/>
-        </w:rPr>
-        <w:tab/>
-      </w:r>
-      <w:r>
-        <w:rPr>
-          <w:rStyle w:val="user-select-contain"/>
-          <w:rFonts w:ascii="Arial" w:hAnsi="Arial" w:cs="Arial"/>
-          <w:color w:val="24292E"/>
-          <w:sz w:val="21"/>
-          <w:szCs w:val="21"/>
-        </w:rPr>
-        <w:t xml:space="preserve">forces a deletion of a branch, </w:t>
-      </w:r>
-      <w:r>
-        <w:rPr>
-          <w:rStyle w:val="user-select-contain"/>
-          <w:rFonts w:ascii="Arial" w:hAnsi="Arial" w:cs="Arial"/>
-          <w:color w:val="24292E"/>
-          <w:sz w:val="21"/>
-          <w:szCs w:val="21"/>
-        </w:rPr>
-        <w:t xml:space="preserve">without </w:t>
-      </w:r>
-      <w:r>
-        <w:rPr>
-          <w:rStyle w:val="user-select-contain"/>
-          <w:rFonts w:ascii="Arial" w:hAnsi="Arial" w:cs="Arial"/>
-          <w:color w:val="24292E"/>
-          <w:sz w:val="21"/>
-          <w:szCs w:val="21"/>
-        </w:rPr>
-        <w:t>safety</w:t>
-      </w:r>
-      <w:r>
-        <w:rPr>
-          <w:rStyle w:val="user-select-contain"/>
-          <w:rFonts w:ascii="Arial" w:hAnsi="Arial" w:cs="Arial"/>
-          <w:color w:val="24292E"/>
-          <w:sz w:val="21"/>
-          <w:szCs w:val="21"/>
-        </w:rPr>
-        <w:t xml:space="preserve"> net</w:t>
-      </w:r>
-    </w:p>
-    <w:p>
-      <w:pPr>
-        <w:pStyle w:val="HTMLVorformatiert"/>
+          <w:rFonts w:ascii="Consolas" w:eastAsia="Times New Roman" w:hAnsi="Consolas" w:cs="Courier New"/>
+          <w:color w:val="24292E"/>
+          <w:sz w:val="20"/>
+          <w:szCs w:val="20"/>
+          <w:bdr w:val="none" w:sz="0" w:space="0" w:color="auto" w:frame="1"/>
+          <w:lang w:val="en-GB" w:eastAsia="en-GB"/>
+        </w:rPr>
+        <w:t>&gt; &lt;https://github.com/submodul/rep1&gt;</w:t>
+      </w:r>
+    </w:p>
+    <w:p>
+      <w:pPr>
+        <w:pStyle w:val="HTMLPreformatted"/>
         <w:shd w:val="clear" w:color="auto" w:fill="F6F8FA"/>
         <w:rPr>
           <w:rStyle w:val="user-select-contain"/>
-          <w:rFonts w:ascii="Arial" w:hAnsi="Arial" w:cs="Arial"/>
-          <w:color w:val="24292E"/>
-          <w:sz w:val="21"/>
-          <w:szCs w:val="21"/>
-        </w:rPr>
-      </w:pPr>
-      <w:r>
-        <w:rPr>
-          <w:rStyle w:val="user-select-contain"/>
-          <w:rFonts w:ascii="Consolas" w:hAnsi="Consolas"/>
-          <w:color w:val="24292E"/>
-          <w:sz w:val="21"/>
-          <w:szCs w:val="21"/>
-        </w:rPr>
-        <w:t>git merge &lt;</w:t>
-      </w:r>
-      <w:proofErr w:type="spellStart"/>
-      <w:r>
-        <w:rPr>
-          <w:rStyle w:val="user-select-contain"/>
-          <w:rFonts w:ascii="Consolas" w:hAnsi="Consolas"/>
-          <w:color w:val="24292E"/>
-          <w:sz w:val="21"/>
-          <w:szCs w:val="21"/>
-        </w:rPr>
-        <w:t>b</w:t>
-      </w:r>
-      <w:r>
-        <w:rPr>
-          <w:rStyle w:val="user-select-contain"/>
-          <w:rFonts w:ascii="Consolas" w:hAnsi="Consolas"/>
-          <w:color w:val="24292E"/>
-          <w:sz w:val="21"/>
-          <w:szCs w:val="21"/>
-        </w:rPr>
-        <w:t>ranchToMerge</w:t>
-      </w:r>
-      <w:r>
-        <w:rPr>
-          <w:rStyle w:val="user-select-contain"/>
-          <w:rFonts w:ascii="Consolas" w:hAnsi="Consolas"/>
-          <w:color w:val="24292E"/>
-          <w:sz w:val="21"/>
-          <w:szCs w:val="21"/>
-        </w:rPr>
-        <w:t>IntoCurrent</w:t>
-      </w:r>
-      <w:proofErr w:type="spellEnd"/>
-      <w:r>
-        <w:rPr>
-          <w:rStyle w:val="user-select-contain"/>
-          <w:rFonts w:ascii="Consolas" w:hAnsi="Consolas"/>
-          <w:color w:val="24292E"/>
-          <w:sz w:val="21"/>
-          <w:szCs w:val="21"/>
-        </w:rPr>
-        <w:t>&gt;</w:t>
-      </w:r>
-      <w:r>
-        <w:rPr>
-          <w:rStyle w:val="user-select-contain"/>
-          <w:rFonts w:ascii="Consolas" w:hAnsi="Consolas"/>
-          <w:color w:val="24292E"/>
-          <w:sz w:val="21"/>
-          <w:szCs w:val="21"/>
-        </w:rPr>
-        <w:tab/>
-      </w:r>
-      <w:r>
-        <w:rPr>
-          <w:rStyle w:val="user-select-contain"/>
-          <w:rFonts w:ascii="Arial" w:hAnsi="Arial" w:cs="Arial"/>
-          <w:b/>
-          <w:color w:val="24292E"/>
-          <w:sz w:val="21"/>
-          <w:szCs w:val="21"/>
-        </w:rPr>
-        <w:t>3way merge</w:t>
-      </w:r>
-      <w:r>
-        <w:rPr>
-          <w:rStyle w:val="user-select-contain"/>
-          <w:rFonts w:ascii="Arial" w:hAnsi="Arial" w:cs="Arial"/>
-          <w:color w:val="24292E"/>
-          <w:sz w:val="21"/>
-          <w:szCs w:val="21"/>
-        </w:rPr>
-        <w:t xml:space="preserve"> integrates the changes of the branch into </w:t>
-      </w:r>
-      <w:r>
-        <w:rPr>
-          <w:rStyle w:val="user-select-contain"/>
-          <w:rFonts w:ascii="Arial" w:hAnsi="Arial" w:cs="Arial"/>
-          <w:color w:val="24292E"/>
-          <w:sz w:val="21"/>
-          <w:szCs w:val="21"/>
-        </w:rPr>
-        <w:t>current</w:t>
-      </w:r>
-    </w:p>
-    <w:p>
-      <w:pPr>
-        <w:pStyle w:val="HTMLVorformatiert"/>
-        <w:shd w:val="clear" w:color="auto" w:fill="F6F8FA"/>
-        <w:rPr>
-          <w:rStyle w:val="user-select-contain"/>
-          <w:rFonts w:ascii="Consolas" w:hAnsi="Consolas"/>
-          <w:color w:val="24292E"/>
-          <w:sz w:val="21"/>
-          <w:szCs w:val="21"/>
-        </w:rPr>
-      </w:pPr>
-    </w:p>
-    <w:p>
-      <w:pPr>
-        <w:pStyle w:val="HTMLVorformatiert"/>
+          <w:rFonts w:ascii="Consolas" w:hAnsi="Consolas"/>
+          <w:color w:val="24292E"/>
+          <w:sz w:val="21"/>
+          <w:szCs w:val="21"/>
+        </w:rPr>
+      </w:pPr>
+    </w:p>
+    <w:p>
+      <w:pPr>
+        <w:pStyle w:val="HTMLPreformatted"/>
         <w:pBdr>
           <w:top w:val="single" w:sz="4" w:space="1" w:color="auto"/>
         </w:pBdr>
@@ -4580,17 +6767,17 @@
     <w:lsdException w:name="Unresolved Mention" w:semiHidden="1" w:unhideWhenUsed="1"/>
     <w:lsdException w:name="Smart Link" w:semiHidden="1" w:unhideWhenUsed="1"/>
   </w:latentStyles>
-  <w:style w:type="paragraph" w:default="1" w:styleId="Standard">
+  <w:style w:type="paragraph" w:default="1" w:styleId="Normal">
     <w:name w:val="Normal"/>
     <w:qFormat/>
     <w:rPr>
       <w:lang w:val="de-DE"/>
     </w:rPr>
   </w:style>
-  <w:style w:type="paragraph" w:styleId="berschrift3">
+  <w:style w:type="paragraph" w:styleId="Heading3">
     <w:name w:val="heading 3"/>
-    <w:basedOn w:val="Standard"/>
-    <w:link w:val="berschrift3Zchn"/>
+    <w:basedOn w:val="Normal"/>
+    <w:link w:val="Heading3Char"/>
     <w:uiPriority w:val="9"/>
     <w:qFormat/>
     <w:rsid w:val="00706D44"/>
@@ -4607,13 +6794,13 @@
       <w:lang w:val="en-GB" w:eastAsia="en-GB"/>
     </w:rPr>
   </w:style>
-  <w:style w:type="character" w:default="1" w:styleId="Absatz-Standardschriftart">
+  <w:style w:type="character" w:default="1" w:styleId="DefaultParagraphFont">
     <w:name w:val="Default Paragraph Font"/>
     <w:uiPriority w:val="1"/>
     <w:semiHidden/>
     <w:unhideWhenUsed/>
   </w:style>
-  <w:style w:type="table" w:default="1" w:styleId="NormaleTabelle">
+  <w:style w:type="table" w:default="1" w:styleId="TableNormal">
     <w:name w:val="Normal Table"/>
     <w:uiPriority w:val="99"/>
     <w:semiHidden/>
@@ -4628,15 +6815,15 @@
       </w:tblCellMar>
     </w:tblPr>
   </w:style>
-  <w:style w:type="numbering" w:default="1" w:styleId="KeineListe">
+  <w:style w:type="numbering" w:default="1" w:styleId="NoList">
     <w:name w:val="No List"/>
     <w:uiPriority w:val="99"/>
     <w:semiHidden/>
     <w:unhideWhenUsed/>
   </w:style>
-  <w:style w:type="paragraph" w:styleId="StandardWeb">
+  <w:style w:type="paragraph" w:styleId="NormalWeb">
     <w:name w:val="Normal (Web)"/>
-    <w:basedOn w:val="Standard"/>
+    <w:basedOn w:val="Normal"/>
     <w:uiPriority w:val="99"/>
     <w:semiHidden/>
     <w:unhideWhenUsed/>
@@ -4653,13 +6840,13 @@
   </w:style>
   <w:style w:type="character" w:customStyle="1" w:styleId="platform-windows">
     <w:name w:val="platform-windows"/>
-    <w:basedOn w:val="Absatz-Standardschriftart"/>
+    <w:basedOn w:val="DefaultParagraphFont"/>
     <w:rsid w:val="00706D44"/>
   </w:style>
-  <w:style w:type="paragraph" w:styleId="HTMLVorformatiert">
+  <w:style w:type="paragraph" w:styleId="HTMLPreformatted">
     <w:name w:val="HTML Preformatted"/>
-    <w:basedOn w:val="Standard"/>
-    <w:link w:val="HTMLVorformatiertZchn"/>
+    <w:basedOn w:val="Normal"/>
+    <w:link w:val="HTMLPreformattedChar"/>
     <w:uiPriority w:val="99"/>
     <w:semiHidden/>
     <w:unhideWhenUsed/>
@@ -4692,10 +6879,10 @@
       <w:lang w:val="en-GB" w:eastAsia="en-GB"/>
     </w:rPr>
   </w:style>
-  <w:style w:type="character" w:customStyle="1" w:styleId="HTMLVorformatiertZchn">
-    <w:name w:val="HTML Vorformatiert Zchn"/>
-    <w:basedOn w:val="Absatz-Standardschriftart"/>
-    <w:link w:val="HTMLVorformatiert"/>
+  <w:style w:type="character" w:customStyle="1" w:styleId="HTMLPreformattedChar">
+    <w:name w:val="HTML Preformatted Char"/>
+    <w:basedOn w:val="DefaultParagraphFont"/>
+    <w:link w:val="HTMLPreformatted"/>
     <w:uiPriority w:val="99"/>
     <w:semiHidden/>
     <w:rsid w:val="00706D44"/>
@@ -4708,7 +6895,7 @@
   </w:style>
   <w:style w:type="character" w:styleId="HTMLCode">
     <w:name w:val="HTML Code"/>
-    <w:basedOn w:val="Absatz-Standardschriftart"/>
+    <w:basedOn w:val="DefaultParagraphFont"/>
     <w:uiPriority w:val="99"/>
     <w:semiHidden/>
     <w:unhideWhenUsed/>
@@ -4719,9 +6906,9 @@
       <w:szCs w:val="20"/>
     </w:rPr>
   </w:style>
-  <w:style w:type="character" w:styleId="Hervorhebung">
+  <w:style w:type="character" w:styleId="Emphasis">
     <w:name w:val="Emphasis"/>
-    <w:basedOn w:val="Absatz-Standardschriftart"/>
+    <w:basedOn w:val="DefaultParagraphFont"/>
     <w:uiPriority w:val="20"/>
     <w:qFormat/>
     <w:rsid w:val="00706D44"/>
@@ -4732,7 +6919,7 @@
   </w:style>
   <w:style w:type="character" w:styleId="Hyperlink">
     <w:name w:val="Hyperlink"/>
-    <w:basedOn w:val="Absatz-Standardschriftart"/>
+    <w:basedOn w:val="DefaultParagraphFont"/>
     <w:uiPriority w:val="99"/>
     <w:unhideWhenUsed/>
     <w:rsid w:val="00706D44"/>
@@ -4741,10 +6928,10 @@
       <w:u w:val="single"/>
     </w:rPr>
   </w:style>
-  <w:style w:type="character" w:customStyle="1" w:styleId="berschrift3Zchn">
-    <w:name w:val="Überschrift 3 Zchn"/>
-    <w:basedOn w:val="Absatz-Standardschriftart"/>
-    <w:link w:val="berschrift3"/>
+  <w:style w:type="character" w:customStyle="1" w:styleId="Heading3Char">
+    <w:name w:val="Heading 3 Char"/>
+    <w:basedOn w:val="DefaultParagraphFont"/>
+    <w:link w:val="Heading3"/>
     <w:uiPriority w:val="9"/>
     <w:rsid w:val="00706D44"/>
     <w:rPr>
@@ -4758,12 +6945,12 @@
   </w:style>
   <w:style w:type="character" w:customStyle="1" w:styleId="user-select-contain">
     <w:name w:val="user-select-contain"/>
-    <w:basedOn w:val="Absatz-Standardschriftart"/>
+    <w:basedOn w:val="DefaultParagraphFont"/>
     <w:rsid w:val="00F95B5B"/>
   </w:style>
-  <w:style w:type="paragraph" w:styleId="Listenabsatz">
+  <w:style w:type="paragraph" w:styleId="ListParagraph">
     <w:name w:val="List Paragraph"/>
-    <w:basedOn w:val="Standard"/>
+    <w:basedOn w:val="Normal"/>
     <w:uiPriority w:val="34"/>
     <w:qFormat/>
     <w:rsid w:val="00BA1F38"/>
@@ -4772,9 +6959,9 @@
       <w:contextualSpacing/>
     </w:pPr>
   </w:style>
-  <w:style w:type="character" w:styleId="NichtaufgelsteErwhnung">
+  <w:style w:type="character" w:styleId="UnresolvedMention">
     <w:name w:val="Unresolved Mention"/>
-    <w:basedOn w:val="Absatz-Standardschriftart"/>
+    <w:basedOn w:val="DefaultParagraphFont"/>
     <w:uiPriority w:val="99"/>
     <w:semiHidden/>
     <w:unhideWhenUsed/>
@@ -5049,12 +7236,6 @@
 </file>
 
 <file path=customXml/item1.xml><?xml version="1.0" encoding="utf-8"?>
-<p:properties xmlns:p="http://schemas.microsoft.com/office/2006/metadata/properties" xmlns:xsi="http://www.w3.org/2001/XMLSchema-instance" xmlns:pc="http://schemas.microsoft.com/office/infopath/2007/PartnerControls">
-  <documentManagement/>
-</p:properties>
-</file>
-
-<file path=customXml/item2.xml><?xml version="1.0" encoding="utf-8"?>
 <ct:contentTypeSchema xmlns:ct="http://schemas.microsoft.com/office/2006/metadata/contentType" xmlns:ma="http://schemas.microsoft.com/office/2006/metadata/properties/metaAttributes" ct:_="" ma:_="" ma:contentTypeName="Dokument" ma:contentTypeID="0x010100A5304A3B57B5F44FA1EAF2DF50F5217F" ma:contentTypeVersion="13" ma:contentTypeDescription="Ein neues Dokument erstellen." ma:contentTypeScope="" ma:versionID="0498740cc71f84e947f4b00d45416834">
   <xsd:schema xmlns:xsd="http://www.w3.org/2001/XMLSchema" xmlns:xs="http://www.w3.org/2001/XMLSchema" xmlns:p="http://schemas.microsoft.com/office/2006/metadata/properties" xmlns:ns3="f584fd93-da49-4cc0-b5af-6bde9d97f0bb" xmlns:ns4="71aa5e34-7344-497d-8d9d-1b9e26aabe33" targetNamespace="http://schemas.microsoft.com/office/2006/metadata/properties" ma:root="true" ma:fieldsID="6385ff7df6cc4ad3bd41ed78684b44d8" ns3:_="" ns4:_="">
     <xsd:import namespace="f584fd93-da49-4cc0-b5af-6bde9d97f0bb"/>
@@ -5277,7 +7458,7 @@
 </ct:contentTypeSchema>
 </file>
 
-<file path=customXml/item3.xml><?xml version="1.0" encoding="utf-8"?>
+<file path=customXml/item2.xml><?xml version="1.0" encoding="utf-8"?>
 <?mso-contentType ?>
 <FormTemplates xmlns="http://schemas.microsoft.com/sharepoint/v3/contenttype/forms">
   <Display>DocumentLibraryForm</Display>
@@ -5286,16 +7467,13 @@
 </FormTemplates>
 </file>
 
-<file path=customXml/itemProps1.xml><?xml version="1.0" encoding="utf-8"?>
-<ds:datastoreItem xmlns:ds="http://schemas.openxmlformats.org/officeDocument/2006/customXml" ds:itemID="{887AB126-18DB-49CC-9BB7-A390B1C8D7BB}">
-  <ds:schemaRefs>
-    <ds:schemaRef ds:uri="http://schemas.microsoft.com/office/2006/metadata/properties"/>
-    <ds:schemaRef ds:uri="http://schemas.microsoft.com/office/infopath/2007/PartnerControls"/>
-  </ds:schemaRefs>
-</ds:datastoreItem>
+<file path=customXml/item3.xml><?xml version="1.0" encoding="utf-8"?>
+<p:properties xmlns:p="http://schemas.microsoft.com/office/2006/metadata/properties" xmlns:xsi="http://www.w3.org/2001/XMLSchema-instance" xmlns:pc="http://schemas.microsoft.com/office/infopath/2007/PartnerControls">
+  <documentManagement/>
+</p:properties>
 </file>
 
-<file path=customXml/itemProps2.xml><?xml version="1.0" encoding="utf-8"?>
+<file path=customXml/itemProps1.xml><?xml version="1.0" encoding="utf-8"?>
 <ds:datastoreItem xmlns:ds="http://schemas.openxmlformats.org/officeDocument/2006/customXml" ds:itemID="{D50923BF-180B-4534-AD9B-5B27B1D17BCE}">
   <ds:schemaRefs>
     <ds:schemaRef ds:uri="http://schemas.microsoft.com/office/2006/metadata/contentType"/>
@@ -5314,10 +7492,19 @@
 </ds:datastoreItem>
 </file>
 
-<file path=customXml/itemProps3.xml><?xml version="1.0" encoding="utf-8"?>
+<file path=customXml/itemProps2.xml><?xml version="1.0" encoding="utf-8"?>
 <ds:datastoreItem xmlns:ds="http://schemas.openxmlformats.org/officeDocument/2006/customXml" ds:itemID="{0FDDBEE3-04CC-40EF-B72D-BF87E6331662}">
   <ds:schemaRefs>
     <ds:schemaRef ds:uri="http://schemas.microsoft.com/sharepoint/v3/contenttype/forms"/>
   </ds:schemaRefs>
 </ds:datastoreItem>
+</file>
+
+<file path=customXml/itemProps3.xml><?xml version="1.0" encoding="utf-8"?>
+<ds:datastoreItem xmlns:ds="http://schemas.openxmlformats.org/officeDocument/2006/customXml" ds:itemID="{887AB126-18DB-49CC-9BB7-A390B1C8D7BB}">
+  <ds:schemaRefs>
+    <ds:schemaRef ds:uri="http://schemas.microsoft.com/office/2006/metadata/properties"/>
+    <ds:schemaRef ds:uri="http://schemas.microsoft.com/office/infopath/2007/PartnerControls"/>
+  </ds:schemaRefs>
+</ds:datastoreItem>
 </file>
</xml_diff>